<commit_message>
extra commit just to include everything
</commit_message>
<xml_diff>
--- a/Change-Log.docx
+++ b/Change-Log.docx
@@ -562,10 +562,10 @@
         <w:gridCol w:w="1530"/>
         <w:gridCol w:w="1710"/>
         <w:gridCol w:w="1260"/>
-        <w:gridCol w:w="1262"/>
+        <w:gridCol w:w="1263"/>
         <w:gridCol w:w="1260"/>
-        <w:gridCol w:w="1531"/>
-        <w:gridCol w:w="2066"/>
+        <w:gridCol w:w="1532"/>
+        <w:gridCol w:w="2064"/>
       </w:tblGrid>
       <w:tr>
         <w:trPr>
@@ -603,7 +603,7 @@
         </w:trPr>
         <w:tc>
           <w:tcPr>
-            <w:tcW w:w="8191" w:type="dxa"/>
+            <w:tcW w:w="8192" w:type="dxa"/>
             <w:gridSpan w:val="6"/>
             <w:tcBorders>
               <w:top w:val="single" w:sz="4" w:space="0" w:color="000000"/>
@@ -630,7 +630,7 @@
         </w:tc>
         <w:tc>
           <w:tcPr>
-            <w:tcW w:w="3597" w:type="dxa"/>
+            <w:tcW w:w="3596" w:type="dxa"/>
             <w:gridSpan w:val="2"/>
             <w:tcBorders>
               <w:top w:val="single" w:sz="4" w:space="0" w:color="000000"/>
@@ -766,7 +766,7 @@
         </w:tc>
         <w:tc>
           <w:tcPr>
-            <w:tcW w:w="1262" w:type="dxa"/>
+            <w:tcW w:w="1263" w:type="dxa"/>
             <w:tcBorders>
               <w:top w:val="single" w:sz="4" w:space="0" w:color="000000"/>
               <w:left w:val="single" w:sz="4" w:space="0" w:color="000000"/>
@@ -818,7 +818,7 @@
         </w:tc>
         <w:tc>
           <w:tcPr>
-            <w:tcW w:w="1531" w:type="dxa"/>
+            <w:tcW w:w="1532" w:type="dxa"/>
             <w:tcBorders>
               <w:top w:val="single" w:sz="4" w:space="0" w:color="000000"/>
               <w:left w:val="single" w:sz="4" w:space="0" w:color="000000"/>
@@ -844,7 +844,7 @@
         </w:tc>
         <w:tc>
           <w:tcPr>
-            <w:tcW w:w="2066" w:type="dxa"/>
+            <w:tcW w:w="2064" w:type="dxa"/>
             <w:tcBorders>
               <w:top w:val="single" w:sz="4" w:space="0" w:color="000000"/>
               <w:left w:val="single" w:sz="4" w:space="0" w:color="000000"/>
@@ -992,7 +992,7 @@
         </w:tc>
         <w:tc>
           <w:tcPr>
-            <w:tcW w:w="1262" w:type="dxa"/>
+            <w:tcW w:w="1263" w:type="dxa"/>
             <w:tcBorders>
               <w:top w:val="single" w:sz="4" w:space="0" w:color="000000"/>
               <w:left w:val="single" w:sz="4" w:space="0" w:color="000000"/>
@@ -1050,7 +1050,7 @@
         </w:tc>
         <w:tc>
           <w:tcPr>
-            <w:tcW w:w="1531" w:type="dxa"/>
+            <w:tcW w:w="1532" w:type="dxa"/>
             <w:tcBorders>
               <w:top w:val="single" w:sz="4" w:space="0" w:color="000000"/>
               <w:left w:val="single" w:sz="4" w:space="0" w:color="000000"/>
@@ -1079,7 +1079,7 @@
         </w:tc>
         <w:tc>
           <w:tcPr>
-            <w:tcW w:w="2066" w:type="dxa"/>
+            <w:tcW w:w="2064" w:type="dxa"/>
             <w:tcBorders>
               <w:top w:val="single" w:sz="4" w:space="0" w:color="000000"/>
               <w:left w:val="single" w:sz="4" w:space="0" w:color="000000"/>
@@ -1155,8 +1155,8 @@
         <w:gridCol w:w="1244"/>
         <w:gridCol w:w="1258"/>
         <w:gridCol w:w="1197"/>
-        <w:gridCol w:w="1013"/>
-        <w:gridCol w:w="2337"/>
+        <w:gridCol w:w="1014"/>
+        <w:gridCol w:w="2336"/>
       </w:tblGrid>
       <w:tr>
         <w:trPr>
@@ -1432,7 +1432,7 @@
         </w:tc>
         <w:tc>
           <w:tcPr>
-            <w:tcW w:w="1013" w:type="dxa"/>
+            <w:tcW w:w="1014" w:type="dxa"/>
             <w:tcBorders>
               <w:top w:val="single" w:sz="4" w:space="0" w:color="000000"/>
               <w:left w:val="single" w:sz="4" w:space="0" w:color="000000"/>
@@ -1460,7 +1460,7 @@
         </w:tc>
         <w:tc>
           <w:tcPr>
-            <w:tcW w:w="2337" w:type="dxa"/>
+            <w:tcW w:w="2336" w:type="dxa"/>
             <w:tcBorders>
               <w:top w:val="single" w:sz="4" w:space="0" w:color="000000"/>
               <w:left w:val="single" w:sz="4" w:space="0" w:color="000000"/>
@@ -1667,7 +1667,7 @@
         </w:tc>
         <w:tc>
           <w:tcPr>
-            <w:tcW w:w="1013" w:type="dxa"/>
+            <w:tcW w:w="1014" w:type="dxa"/>
             <w:tcBorders>
               <w:top w:val="single" w:sz="4" w:space="0" w:color="000000"/>
               <w:left w:val="single" w:sz="4" w:space="0" w:color="000000"/>
@@ -1696,7 +1696,7 @@
         </w:tc>
         <w:tc>
           <w:tcPr>
-            <w:tcW w:w="2337" w:type="dxa"/>
+            <w:tcW w:w="2336" w:type="dxa"/>
             <w:tcBorders>
               <w:top w:val="single" w:sz="4" w:space="0" w:color="000000"/>
               <w:left w:val="single" w:sz="4" w:space="0" w:color="000000"/>
@@ -1904,7 +1904,7 @@
         </w:tc>
         <w:tc>
           <w:tcPr>
-            <w:tcW w:w="1013" w:type="dxa"/>
+            <w:tcW w:w="1014" w:type="dxa"/>
             <w:tcBorders>
               <w:top w:val="single" w:sz="4" w:space="0" w:color="000000"/>
               <w:left w:val="single" w:sz="4" w:space="0" w:color="000000"/>
@@ -1933,7 +1933,7 @@
         </w:tc>
         <w:tc>
           <w:tcPr>
-            <w:tcW w:w="2337" w:type="dxa"/>
+            <w:tcW w:w="2336" w:type="dxa"/>
             <w:tcBorders>
               <w:top w:val="single" w:sz="4" w:space="0" w:color="000000"/>
               <w:left w:val="single" w:sz="4" w:space="0" w:color="000000"/>
@@ -2141,7 +2141,7 @@
         </w:tc>
         <w:tc>
           <w:tcPr>
-            <w:tcW w:w="1013" w:type="dxa"/>
+            <w:tcW w:w="1014" w:type="dxa"/>
             <w:tcBorders>
               <w:top w:val="single" w:sz="4" w:space="0" w:color="000000"/>
               <w:left w:val="single" w:sz="4" w:space="0" w:color="000000"/>
@@ -2170,7 +2170,7 @@
         </w:tc>
         <w:tc>
           <w:tcPr>
-            <w:tcW w:w="2337" w:type="dxa"/>
+            <w:tcW w:w="2336" w:type="dxa"/>
             <w:tcBorders>
               <w:top w:val="single" w:sz="4" w:space="0" w:color="000000"/>
               <w:left w:val="single" w:sz="4" w:space="0" w:color="000000"/>
@@ -2331,9 +2331,9 @@
         <w:gridCol w:w="1709"/>
         <w:gridCol w:w="1261"/>
         <w:gridCol w:w="1260"/>
-        <w:gridCol w:w="1262"/>
-        <w:gridCol w:w="1530"/>
-        <w:gridCol w:w="2067"/>
+        <w:gridCol w:w="1263"/>
+        <w:gridCol w:w="1531"/>
+        <w:gridCol w:w="2065"/>
       </w:tblGrid>
       <w:tr>
         <w:trPr/>
@@ -2368,7 +2368,7 @@
         <w:trPr/>
         <w:tc>
           <w:tcPr>
-            <w:tcW w:w="8192" w:type="dxa"/>
+            <w:tcW w:w="8193" w:type="dxa"/>
             <w:gridSpan w:val="6"/>
             <w:tcBorders>
               <w:top w:val="single" w:sz="4" w:space="0" w:color="000000"/>
@@ -2397,7 +2397,7 @@
         </w:tc>
         <w:tc>
           <w:tcPr>
-            <w:tcW w:w="3597" w:type="dxa"/>
+            <w:tcW w:w="3596" w:type="dxa"/>
             <w:gridSpan w:val="2"/>
             <w:tcBorders>
               <w:top w:val="single" w:sz="4" w:space="0" w:color="000000"/>
@@ -2569,7 +2569,7 @@
         </w:tc>
         <w:tc>
           <w:tcPr>
-            <w:tcW w:w="1262" w:type="dxa"/>
+            <w:tcW w:w="1263" w:type="dxa"/>
             <w:tcBorders>
               <w:top w:val="single" w:sz="4" w:space="0" w:color="000000"/>
               <w:left w:val="single" w:sz="4" w:space="0" w:color="000000"/>
@@ -2597,7 +2597,7 @@
         </w:tc>
         <w:tc>
           <w:tcPr>
-            <w:tcW w:w="1530" w:type="dxa"/>
+            <w:tcW w:w="1531" w:type="dxa"/>
             <w:tcBorders>
               <w:top w:val="single" w:sz="4" w:space="0" w:color="000000"/>
               <w:left w:val="single" w:sz="4" w:space="0" w:color="000000"/>
@@ -2625,7 +2625,7 @@
         </w:tc>
         <w:tc>
           <w:tcPr>
-            <w:tcW w:w="2067" w:type="dxa"/>
+            <w:tcW w:w="2065" w:type="dxa"/>
             <w:tcBorders>
               <w:top w:val="single" w:sz="4" w:space="0" w:color="000000"/>
               <w:left w:val="single" w:sz="4" w:space="0" w:color="000000"/>
@@ -2811,7 +2811,7 @@
         </w:tc>
         <w:tc>
           <w:tcPr>
-            <w:tcW w:w="1262" w:type="dxa"/>
+            <w:tcW w:w="1263" w:type="dxa"/>
             <w:tcBorders>
               <w:top w:val="single" w:sz="4" w:space="0" w:color="000000"/>
               <w:left w:val="single" w:sz="4" w:space="0" w:color="000000"/>
@@ -2840,7 +2840,7 @@
         </w:tc>
         <w:tc>
           <w:tcPr>
-            <w:tcW w:w="1530" w:type="dxa"/>
+            <w:tcW w:w="1531" w:type="dxa"/>
             <w:tcBorders>
               <w:top w:val="single" w:sz="4" w:space="0" w:color="000000"/>
               <w:left w:val="single" w:sz="4" w:space="0" w:color="000000"/>
@@ -2865,7 +2865,7 @@
         </w:tc>
         <w:tc>
           <w:tcPr>
-            <w:tcW w:w="2067" w:type="dxa"/>
+            <w:tcW w:w="2065" w:type="dxa"/>
             <w:tcBorders>
               <w:top w:val="single" w:sz="4" w:space="0" w:color="000000"/>
               <w:left w:val="single" w:sz="4" w:space="0" w:color="000000"/>
@@ -3055,7 +3055,7 @@
         </w:tc>
         <w:tc>
           <w:tcPr>
-            <w:tcW w:w="1262" w:type="dxa"/>
+            <w:tcW w:w="1263" w:type="dxa"/>
             <w:tcBorders>
               <w:top w:val="single" w:sz="4" w:space="0" w:color="000000"/>
               <w:left w:val="single" w:sz="4" w:space="0" w:color="000000"/>
@@ -3084,7 +3084,7 @@
         </w:tc>
         <w:tc>
           <w:tcPr>
-            <w:tcW w:w="1530" w:type="dxa"/>
+            <w:tcW w:w="1531" w:type="dxa"/>
             <w:tcBorders>
               <w:top w:val="single" w:sz="4" w:space="0" w:color="000000"/>
               <w:left w:val="single" w:sz="4" w:space="0" w:color="000000"/>
@@ -3109,7 +3109,7 @@
         </w:tc>
         <w:tc>
           <w:tcPr>
-            <w:tcW w:w="2067" w:type="dxa"/>
+            <w:tcW w:w="2065" w:type="dxa"/>
             <w:tcBorders>
               <w:top w:val="single" w:sz="4" w:space="0" w:color="000000"/>
               <w:left w:val="single" w:sz="4" w:space="0" w:color="000000"/>
@@ -3297,7 +3297,7 @@
         </w:tc>
         <w:tc>
           <w:tcPr>
-            <w:tcW w:w="1262" w:type="dxa"/>
+            <w:tcW w:w="1263" w:type="dxa"/>
             <w:tcBorders>
               <w:top w:val="single" w:sz="4" w:space="0" w:color="000000"/>
               <w:left w:val="single" w:sz="4" w:space="0" w:color="000000"/>
@@ -3328,7 +3328,7 @@
         </w:tc>
         <w:tc>
           <w:tcPr>
-            <w:tcW w:w="1530" w:type="dxa"/>
+            <w:tcW w:w="1531" w:type="dxa"/>
             <w:tcBorders>
               <w:top w:val="single" w:sz="4" w:space="0" w:color="000000"/>
               <w:left w:val="single" w:sz="4" w:space="0" w:color="000000"/>
@@ -3359,7 +3359,7 @@
         </w:tc>
         <w:tc>
           <w:tcPr>
-            <w:tcW w:w="2067" w:type="dxa"/>
+            <w:tcW w:w="2065" w:type="dxa"/>
             <w:tcBorders>
               <w:top w:val="single" w:sz="4" w:space="0" w:color="000000"/>
               <w:left w:val="single" w:sz="4" w:space="0" w:color="000000"/>
@@ -3520,7 +3520,7 @@
         </w:tc>
         <w:tc>
           <w:tcPr>
-            <w:tcW w:w="1262" w:type="dxa"/>
+            <w:tcW w:w="1263" w:type="dxa"/>
             <w:tcBorders>
               <w:left w:val="single" w:sz="4" w:space="0" w:color="000000"/>
               <w:bottom w:val="single" w:sz="4" w:space="0" w:color="000000"/>
@@ -3546,7 +3546,7 @@
         </w:tc>
         <w:tc>
           <w:tcPr>
-            <w:tcW w:w="1530" w:type="dxa"/>
+            <w:tcW w:w="1531" w:type="dxa"/>
             <w:tcBorders>
               <w:left w:val="single" w:sz="4" w:space="0" w:color="000000"/>
               <w:bottom w:val="single" w:sz="4" w:space="0" w:color="000000"/>
@@ -3572,7 +3572,1515 @@
         </w:tc>
         <w:tc>
           <w:tcPr>
-            <w:tcW w:w="2067" w:type="dxa"/>
+            <w:tcW w:w="2065" w:type="dxa"/>
+            <w:tcBorders>
+              <w:left w:val="single" w:sz="4" w:space="0" w:color="000000"/>
+              <w:bottom w:val="single" w:sz="4" w:space="0" w:color="000000"/>
+              <w:right w:val="single" w:sz="4" w:space="0" w:color="000000"/>
+            </w:tcBorders>
+          </w:tcPr>
+          <w:p>
+            <w:pPr>
+              <w:pStyle w:val="Normal"/>
+              <w:spacing w:lineRule="auto" w:line="259"/>
+              <w:jc w:val="left"/>
+              <w:rPr>
+                <w:color w:val="auto"/>
+                <w:sz w:val="22"/>
+                <w:szCs w:val="22"/>
+              </w:rPr>
+            </w:pPr>
+            <w:r>
+              <w:rPr>
+                <w:color w:val="auto"/>
+                <w:sz w:val="22"/>
+                <w:szCs w:val="22"/>
+              </w:rPr>
+            </w:r>
+          </w:p>
+        </w:tc>
+      </w:tr>
+      <w:tr>
+        <w:trPr>
+          <w:trHeight w:val="1583" w:hRule="atLeast"/>
+        </w:trPr>
+        <w:tc>
+          <w:tcPr>
+            <w:tcW w:w="1169" w:type="dxa"/>
+            <w:tcBorders>
+              <w:left w:val="single" w:sz="4" w:space="0" w:color="000000"/>
+              <w:bottom w:val="single" w:sz="4" w:space="0" w:color="000000"/>
+              <w:right w:val="single" w:sz="4" w:space="0" w:color="000000"/>
+            </w:tcBorders>
+          </w:tcPr>
+          <w:p>
+            <w:pPr>
+              <w:pStyle w:val="Normal"/>
+              <w:spacing w:lineRule="auto" w:line="259"/>
+              <w:jc w:val="left"/>
+              <w:rPr>
+                <w:color w:val="auto"/>
+                <w:sz w:val="22"/>
+                <w:szCs w:val="22"/>
+              </w:rPr>
+            </w:pPr>
+            <w:r>
+              <w:rPr/>
+              <w:t>C005</w:t>
+            </w:r>
+          </w:p>
+        </w:tc>
+        <w:tc>
+          <w:tcPr>
+            <w:tcW w:w="1531" w:type="dxa"/>
+            <w:tcBorders>
+              <w:left w:val="single" w:sz="4" w:space="0" w:color="000000"/>
+              <w:bottom w:val="single" w:sz="4" w:space="0" w:color="000000"/>
+              <w:right w:val="single" w:sz="4" w:space="0" w:color="000000"/>
+            </w:tcBorders>
+          </w:tcPr>
+          <w:p>
+            <w:pPr>
+              <w:pStyle w:val="Normal"/>
+              <w:rPr>
+                <w:color w:val="auto"/>
+                <w:sz w:val="22"/>
+                <w:szCs w:val="22"/>
+              </w:rPr>
+            </w:pPr>
+            <w:r>
+              <w:rPr/>
+              <w:t>Creación de Trigger title_to_manager</w:t>
+            </w:r>
+          </w:p>
+        </w:tc>
+        <w:tc>
+          <w:tcPr>
+            <w:tcW w:w="1709" w:type="dxa"/>
+            <w:tcBorders>
+              <w:left w:val="single" w:sz="4" w:space="0" w:color="000000"/>
+              <w:bottom w:val="single" w:sz="4" w:space="0" w:color="000000"/>
+              <w:right w:val="single" w:sz="4" w:space="0" w:color="000000"/>
+            </w:tcBorders>
+          </w:tcPr>
+          <w:p>
+            <w:pPr>
+              <w:pStyle w:val="Normal"/>
+              <w:spacing w:lineRule="auto" w:line="259"/>
+              <w:jc w:val="left"/>
+              <w:rPr>
+                <w:color w:val="auto"/>
+                <w:sz w:val="22"/>
+                <w:szCs w:val="22"/>
+              </w:rPr>
+            </w:pPr>
+            <w:r>
+              <w:rPr/>
+              <w:t>Se creó un trigger para que al asignar el título “Manager” en la tabla titles se inserte automáticamente en la tabla dept_manager</w:t>
+            </w:r>
+          </w:p>
+        </w:tc>
+        <w:tc>
+          <w:tcPr>
+            <w:tcW w:w="1261" w:type="dxa"/>
+            <w:tcBorders>
+              <w:left w:val="single" w:sz="4" w:space="0" w:color="000000"/>
+              <w:bottom w:val="single" w:sz="4" w:space="0" w:color="000000"/>
+              <w:right w:val="single" w:sz="4" w:space="0" w:color="000000"/>
+            </w:tcBorders>
+          </w:tcPr>
+          <w:p>
+            <w:pPr>
+              <w:pStyle w:val="Normal"/>
+              <w:spacing w:lineRule="auto" w:line="259"/>
+              <w:jc w:val="left"/>
+              <w:rPr>
+                <w:color w:val="auto"/>
+                <w:sz w:val="22"/>
+                <w:szCs w:val="22"/>
+              </w:rPr>
+            </w:pPr>
+            <w:r>
+              <w:rPr/>
+              <w:t>P. Millanes</w:t>
+            </w:r>
+          </w:p>
+        </w:tc>
+        <w:tc>
+          <w:tcPr>
+            <w:tcW w:w="1260" w:type="dxa"/>
+            <w:tcBorders>
+              <w:left w:val="single" w:sz="4" w:space="0" w:color="000000"/>
+              <w:bottom w:val="single" w:sz="4" w:space="0" w:color="000000"/>
+              <w:right w:val="single" w:sz="4" w:space="0" w:color="000000"/>
+            </w:tcBorders>
+          </w:tcPr>
+          <w:p>
+            <w:pPr>
+              <w:pStyle w:val="Normal"/>
+              <w:rPr>
+                <w:color w:val="auto"/>
+                <w:sz w:val="22"/>
+                <w:szCs w:val="22"/>
+              </w:rPr>
+            </w:pPr>
+            <w:r>
+              <w:rPr/>
+              <w:t>20/04/20</w:t>
+            </w:r>
+          </w:p>
+        </w:tc>
+        <w:tc>
+          <w:tcPr>
+            <w:tcW w:w="1263" w:type="dxa"/>
+            <w:tcBorders>
+              <w:left w:val="single" w:sz="4" w:space="0" w:color="000000"/>
+              <w:bottom w:val="single" w:sz="4" w:space="0" w:color="000000"/>
+              <w:right w:val="single" w:sz="4" w:space="0" w:color="000000"/>
+            </w:tcBorders>
+          </w:tcPr>
+          <w:p>
+            <w:pPr>
+              <w:pStyle w:val="Normal"/>
+              <w:spacing w:lineRule="auto" w:line="259"/>
+              <w:jc w:val="left"/>
+              <w:rPr>
+                <w:color w:val="auto"/>
+                <w:sz w:val="22"/>
+                <w:szCs w:val="22"/>
+              </w:rPr>
+            </w:pPr>
+            <w:r>
+              <w:rPr/>
+              <w:t>20/04/20</w:t>
+            </w:r>
+          </w:p>
+        </w:tc>
+        <w:tc>
+          <w:tcPr>
+            <w:tcW w:w="1531" w:type="dxa"/>
+            <w:tcBorders>
+              <w:left w:val="single" w:sz="4" w:space="0" w:color="000000"/>
+              <w:bottom w:val="single" w:sz="4" w:space="0" w:color="000000"/>
+              <w:right w:val="single" w:sz="4" w:space="0" w:color="000000"/>
+            </w:tcBorders>
+          </w:tcPr>
+          <w:p>
+            <w:pPr>
+              <w:pStyle w:val="Normal"/>
+              <w:spacing w:lineRule="auto" w:line="259"/>
+              <w:jc w:val="left"/>
+              <w:rPr>
+                <w:color w:val="auto"/>
+                <w:sz w:val="22"/>
+                <w:szCs w:val="22"/>
+              </w:rPr>
+            </w:pPr>
+            <w:r>
+              <w:rPr/>
+              <w:t>Approved</w:t>
+            </w:r>
+          </w:p>
+        </w:tc>
+        <w:tc>
+          <w:tcPr>
+            <w:tcW w:w="2065" w:type="dxa"/>
+            <w:tcBorders>
+              <w:left w:val="single" w:sz="4" w:space="0" w:color="000000"/>
+              <w:bottom w:val="single" w:sz="4" w:space="0" w:color="000000"/>
+              <w:right w:val="single" w:sz="4" w:space="0" w:color="000000"/>
+            </w:tcBorders>
+          </w:tcPr>
+          <w:p>
+            <w:pPr>
+              <w:pStyle w:val="Normal"/>
+              <w:spacing w:lineRule="auto" w:line="259"/>
+              <w:jc w:val="left"/>
+              <w:rPr>
+                <w:color w:val="auto"/>
+                <w:sz w:val="22"/>
+                <w:szCs w:val="22"/>
+              </w:rPr>
+            </w:pPr>
+            <w:r>
+              <w:rPr>
+                <w:color w:val="auto"/>
+                <w:sz w:val="22"/>
+                <w:szCs w:val="22"/>
+              </w:rPr>
+            </w:r>
+          </w:p>
+        </w:tc>
+      </w:tr>
+      <w:tr>
+        <w:trPr>
+          <w:trHeight w:val="1583" w:hRule="atLeast"/>
+        </w:trPr>
+        <w:tc>
+          <w:tcPr>
+            <w:tcW w:w="1169" w:type="dxa"/>
+            <w:tcBorders>
+              <w:left w:val="single" w:sz="4" w:space="0" w:color="000000"/>
+              <w:bottom w:val="single" w:sz="4" w:space="0" w:color="000000"/>
+              <w:right w:val="single" w:sz="4" w:space="0" w:color="000000"/>
+            </w:tcBorders>
+          </w:tcPr>
+          <w:p>
+            <w:pPr>
+              <w:pStyle w:val="Normal"/>
+              <w:spacing w:lineRule="auto" w:line="259"/>
+              <w:jc w:val="left"/>
+              <w:rPr>
+                <w:color w:val="auto"/>
+                <w:sz w:val="22"/>
+                <w:szCs w:val="22"/>
+              </w:rPr>
+            </w:pPr>
+            <w:r>
+              <w:rPr/>
+              <w:t>C006</w:t>
+            </w:r>
+          </w:p>
+        </w:tc>
+        <w:tc>
+          <w:tcPr>
+            <w:tcW w:w="1531" w:type="dxa"/>
+            <w:tcBorders>
+              <w:left w:val="single" w:sz="4" w:space="0" w:color="000000"/>
+              <w:bottom w:val="single" w:sz="4" w:space="0" w:color="000000"/>
+              <w:right w:val="single" w:sz="4" w:space="0" w:color="000000"/>
+            </w:tcBorders>
+          </w:tcPr>
+          <w:p>
+            <w:pPr>
+              <w:pStyle w:val="Normal"/>
+              <w:rPr>
+                <w:color w:val="auto"/>
+                <w:sz w:val="22"/>
+                <w:szCs w:val="22"/>
+              </w:rPr>
+            </w:pPr>
+            <w:r>
+              <w:rPr/>
+              <w:t>Creación de Trigger manager_to_title</w:t>
+            </w:r>
+          </w:p>
+        </w:tc>
+        <w:tc>
+          <w:tcPr>
+            <w:tcW w:w="1709" w:type="dxa"/>
+            <w:tcBorders>
+              <w:left w:val="single" w:sz="4" w:space="0" w:color="000000"/>
+              <w:bottom w:val="single" w:sz="4" w:space="0" w:color="000000"/>
+              <w:right w:val="single" w:sz="4" w:space="0" w:color="000000"/>
+            </w:tcBorders>
+          </w:tcPr>
+          <w:p>
+            <w:pPr>
+              <w:pStyle w:val="Normal"/>
+              <w:spacing w:lineRule="auto" w:line="259"/>
+              <w:jc w:val="left"/>
+              <w:rPr>
+                <w:color w:val="auto"/>
+                <w:sz w:val="22"/>
+                <w:szCs w:val="22"/>
+              </w:rPr>
+            </w:pPr>
+            <w:r>
+              <w:rPr/>
+              <w:t>Se creó un trigger para que al insertar en la tabla dept_manager se le asigne el título “Manager” en la tabla titles</w:t>
+            </w:r>
+          </w:p>
+        </w:tc>
+        <w:tc>
+          <w:tcPr>
+            <w:tcW w:w="1261" w:type="dxa"/>
+            <w:tcBorders>
+              <w:left w:val="single" w:sz="4" w:space="0" w:color="000000"/>
+              <w:bottom w:val="single" w:sz="4" w:space="0" w:color="000000"/>
+              <w:right w:val="single" w:sz="4" w:space="0" w:color="000000"/>
+            </w:tcBorders>
+          </w:tcPr>
+          <w:p>
+            <w:pPr>
+              <w:pStyle w:val="Normal"/>
+              <w:spacing w:lineRule="auto" w:line="259"/>
+              <w:jc w:val="left"/>
+              <w:rPr>
+                <w:color w:val="auto"/>
+                <w:sz w:val="22"/>
+                <w:szCs w:val="22"/>
+              </w:rPr>
+            </w:pPr>
+            <w:r>
+              <w:rPr/>
+              <w:t>P. Millanes</w:t>
+            </w:r>
+          </w:p>
+        </w:tc>
+        <w:tc>
+          <w:tcPr>
+            <w:tcW w:w="1260" w:type="dxa"/>
+            <w:tcBorders>
+              <w:left w:val="single" w:sz="4" w:space="0" w:color="000000"/>
+              <w:bottom w:val="single" w:sz="4" w:space="0" w:color="000000"/>
+              <w:right w:val="single" w:sz="4" w:space="0" w:color="000000"/>
+            </w:tcBorders>
+          </w:tcPr>
+          <w:p>
+            <w:pPr>
+              <w:pStyle w:val="Normal"/>
+              <w:rPr>
+                <w:color w:val="auto"/>
+                <w:sz w:val="22"/>
+                <w:szCs w:val="22"/>
+              </w:rPr>
+            </w:pPr>
+            <w:r>
+              <w:rPr/>
+              <w:t>20/04/20</w:t>
+            </w:r>
+          </w:p>
+        </w:tc>
+        <w:tc>
+          <w:tcPr>
+            <w:tcW w:w="1263" w:type="dxa"/>
+            <w:tcBorders>
+              <w:left w:val="single" w:sz="4" w:space="0" w:color="000000"/>
+              <w:bottom w:val="single" w:sz="4" w:space="0" w:color="000000"/>
+              <w:right w:val="single" w:sz="4" w:space="0" w:color="000000"/>
+            </w:tcBorders>
+          </w:tcPr>
+          <w:p>
+            <w:pPr>
+              <w:pStyle w:val="Normal"/>
+              <w:spacing w:lineRule="auto" w:line="259"/>
+              <w:jc w:val="left"/>
+              <w:rPr>
+                <w:color w:val="auto"/>
+                <w:sz w:val="22"/>
+                <w:szCs w:val="22"/>
+              </w:rPr>
+            </w:pPr>
+            <w:r>
+              <w:rPr/>
+              <w:t>20/04/20</w:t>
+            </w:r>
+          </w:p>
+        </w:tc>
+        <w:tc>
+          <w:tcPr>
+            <w:tcW w:w="1531" w:type="dxa"/>
+            <w:tcBorders>
+              <w:left w:val="single" w:sz="4" w:space="0" w:color="000000"/>
+              <w:bottom w:val="single" w:sz="4" w:space="0" w:color="000000"/>
+              <w:right w:val="single" w:sz="4" w:space="0" w:color="000000"/>
+            </w:tcBorders>
+          </w:tcPr>
+          <w:p>
+            <w:pPr>
+              <w:pStyle w:val="Normal"/>
+              <w:spacing w:lineRule="auto" w:line="259"/>
+              <w:jc w:val="left"/>
+              <w:rPr>
+                <w:color w:val="auto"/>
+                <w:sz w:val="22"/>
+                <w:szCs w:val="22"/>
+              </w:rPr>
+            </w:pPr>
+            <w:r>
+              <w:rPr/>
+              <w:t>Approved</w:t>
+            </w:r>
+          </w:p>
+        </w:tc>
+        <w:tc>
+          <w:tcPr>
+            <w:tcW w:w="2065" w:type="dxa"/>
+            <w:tcBorders>
+              <w:left w:val="single" w:sz="4" w:space="0" w:color="000000"/>
+              <w:bottom w:val="single" w:sz="4" w:space="0" w:color="000000"/>
+              <w:right w:val="single" w:sz="4" w:space="0" w:color="000000"/>
+            </w:tcBorders>
+          </w:tcPr>
+          <w:p>
+            <w:pPr>
+              <w:pStyle w:val="Normal"/>
+              <w:spacing w:lineRule="auto" w:line="259"/>
+              <w:jc w:val="left"/>
+              <w:rPr>
+                <w:color w:val="auto"/>
+                <w:sz w:val="22"/>
+                <w:szCs w:val="22"/>
+              </w:rPr>
+            </w:pPr>
+            <w:r>
+              <w:rPr>
+                <w:color w:val="auto"/>
+                <w:sz w:val="22"/>
+                <w:szCs w:val="22"/>
+              </w:rPr>
+            </w:r>
+          </w:p>
+        </w:tc>
+      </w:tr>
+      <w:tr>
+        <w:trPr>
+          <w:trHeight w:val="1583" w:hRule="atLeast"/>
+        </w:trPr>
+        <w:tc>
+          <w:tcPr>
+            <w:tcW w:w="1169" w:type="dxa"/>
+            <w:tcBorders>
+              <w:left w:val="single" w:sz="4" w:space="0" w:color="000000"/>
+              <w:bottom w:val="single" w:sz="4" w:space="0" w:color="000000"/>
+              <w:right w:val="single" w:sz="4" w:space="0" w:color="000000"/>
+            </w:tcBorders>
+          </w:tcPr>
+          <w:p>
+            <w:pPr>
+              <w:pStyle w:val="Normal"/>
+              <w:spacing w:lineRule="auto" w:line="259"/>
+              <w:jc w:val="left"/>
+              <w:rPr>
+                <w:color w:val="auto"/>
+                <w:sz w:val="22"/>
+                <w:szCs w:val="22"/>
+              </w:rPr>
+            </w:pPr>
+            <w:r>
+              <w:rPr/>
+              <w:t>C007</w:t>
+            </w:r>
+          </w:p>
+        </w:tc>
+        <w:tc>
+          <w:tcPr>
+            <w:tcW w:w="1531" w:type="dxa"/>
+            <w:tcBorders>
+              <w:left w:val="single" w:sz="4" w:space="0" w:color="000000"/>
+              <w:bottom w:val="single" w:sz="4" w:space="0" w:color="000000"/>
+              <w:right w:val="single" w:sz="4" w:space="0" w:color="000000"/>
+            </w:tcBorders>
+          </w:tcPr>
+          <w:p>
+            <w:pPr>
+              <w:pStyle w:val="Normal"/>
+              <w:rPr>
+                <w:color w:val="auto"/>
+                <w:sz w:val="22"/>
+                <w:szCs w:val="22"/>
+              </w:rPr>
+            </w:pPr>
+            <w:r>
+              <w:rPr/>
+              <w:t>Creación de Trigger manager_to_deptemp</w:t>
+            </w:r>
+          </w:p>
+        </w:tc>
+        <w:tc>
+          <w:tcPr>
+            <w:tcW w:w="1709" w:type="dxa"/>
+            <w:tcBorders>
+              <w:left w:val="single" w:sz="4" w:space="0" w:color="000000"/>
+              <w:bottom w:val="single" w:sz="4" w:space="0" w:color="000000"/>
+              <w:right w:val="single" w:sz="4" w:space="0" w:color="000000"/>
+            </w:tcBorders>
+          </w:tcPr>
+          <w:p>
+            <w:pPr>
+              <w:pStyle w:val="Normal"/>
+              <w:spacing w:lineRule="auto" w:line="259"/>
+              <w:jc w:val="left"/>
+              <w:rPr>
+                <w:color w:val="auto"/>
+                <w:sz w:val="22"/>
+                <w:szCs w:val="22"/>
+              </w:rPr>
+            </w:pPr>
+            <w:r>
+              <w:rPr/>
+              <w:t>Se creó un trigger para que al insertar en la tabla dept_manager se inserte en la tabla dept_emp la asociación al departamento indicado en caso de que no exista</w:t>
+            </w:r>
+          </w:p>
+        </w:tc>
+        <w:tc>
+          <w:tcPr>
+            <w:tcW w:w="1261" w:type="dxa"/>
+            <w:tcBorders>
+              <w:left w:val="single" w:sz="4" w:space="0" w:color="000000"/>
+              <w:bottom w:val="single" w:sz="4" w:space="0" w:color="000000"/>
+              <w:right w:val="single" w:sz="4" w:space="0" w:color="000000"/>
+            </w:tcBorders>
+          </w:tcPr>
+          <w:p>
+            <w:pPr>
+              <w:pStyle w:val="Normal"/>
+              <w:spacing w:lineRule="auto" w:line="259"/>
+              <w:jc w:val="left"/>
+              <w:rPr>
+                <w:color w:val="auto"/>
+                <w:sz w:val="22"/>
+                <w:szCs w:val="22"/>
+              </w:rPr>
+            </w:pPr>
+            <w:r>
+              <w:rPr/>
+              <w:t>P. Millanes</w:t>
+            </w:r>
+          </w:p>
+        </w:tc>
+        <w:tc>
+          <w:tcPr>
+            <w:tcW w:w="1260" w:type="dxa"/>
+            <w:tcBorders>
+              <w:left w:val="single" w:sz="4" w:space="0" w:color="000000"/>
+              <w:bottom w:val="single" w:sz="4" w:space="0" w:color="000000"/>
+              <w:right w:val="single" w:sz="4" w:space="0" w:color="000000"/>
+            </w:tcBorders>
+          </w:tcPr>
+          <w:p>
+            <w:pPr>
+              <w:pStyle w:val="Normal"/>
+              <w:rPr>
+                <w:color w:val="auto"/>
+                <w:sz w:val="22"/>
+                <w:szCs w:val="22"/>
+              </w:rPr>
+            </w:pPr>
+            <w:r>
+              <w:rPr/>
+              <w:t>20/04/20</w:t>
+            </w:r>
+          </w:p>
+        </w:tc>
+        <w:tc>
+          <w:tcPr>
+            <w:tcW w:w="1263" w:type="dxa"/>
+            <w:tcBorders>
+              <w:left w:val="single" w:sz="4" w:space="0" w:color="000000"/>
+              <w:bottom w:val="single" w:sz="4" w:space="0" w:color="000000"/>
+              <w:right w:val="single" w:sz="4" w:space="0" w:color="000000"/>
+            </w:tcBorders>
+          </w:tcPr>
+          <w:p>
+            <w:pPr>
+              <w:pStyle w:val="Normal"/>
+              <w:spacing w:lineRule="auto" w:line="259"/>
+              <w:jc w:val="left"/>
+              <w:rPr>
+                <w:color w:val="auto"/>
+                <w:sz w:val="22"/>
+                <w:szCs w:val="22"/>
+              </w:rPr>
+            </w:pPr>
+            <w:r>
+              <w:rPr/>
+              <w:t>20/04/20</w:t>
+            </w:r>
+          </w:p>
+        </w:tc>
+        <w:tc>
+          <w:tcPr>
+            <w:tcW w:w="1531" w:type="dxa"/>
+            <w:tcBorders>
+              <w:left w:val="single" w:sz="4" w:space="0" w:color="000000"/>
+              <w:bottom w:val="single" w:sz="4" w:space="0" w:color="000000"/>
+              <w:right w:val="single" w:sz="4" w:space="0" w:color="000000"/>
+            </w:tcBorders>
+          </w:tcPr>
+          <w:p>
+            <w:pPr>
+              <w:pStyle w:val="Normal"/>
+              <w:spacing w:lineRule="auto" w:line="259"/>
+              <w:jc w:val="left"/>
+              <w:rPr>
+                <w:color w:val="auto"/>
+                <w:sz w:val="22"/>
+                <w:szCs w:val="22"/>
+              </w:rPr>
+            </w:pPr>
+            <w:r>
+              <w:rPr/>
+              <w:t>Approved</w:t>
+            </w:r>
+          </w:p>
+        </w:tc>
+        <w:tc>
+          <w:tcPr>
+            <w:tcW w:w="2065" w:type="dxa"/>
+            <w:tcBorders>
+              <w:left w:val="single" w:sz="4" w:space="0" w:color="000000"/>
+              <w:bottom w:val="single" w:sz="4" w:space="0" w:color="000000"/>
+              <w:right w:val="single" w:sz="4" w:space="0" w:color="000000"/>
+            </w:tcBorders>
+          </w:tcPr>
+          <w:p>
+            <w:pPr>
+              <w:pStyle w:val="Normal"/>
+              <w:spacing w:lineRule="auto" w:line="259"/>
+              <w:jc w:val="left"/>
+              <w:rPr>
+                <w:color w:val="auto"/>
+                <w:sz w:val="22"/>
+                <w:szCs w:val="22"/>
+              </w:rPr>
+            </w:pPr>
+            <w:r>
+              <w:rPr>
+                <w:color w:val="auto"/>
+                <w:sz w:val="22"/>
+                <w:szCs w:val="22"/>
+              </w:rPr>
+            </w:r>
+          </w:p>
+        </w:tc>
+      </w:tr>
+      <w:tr>
+        <w:trPr>
+          <w:trHeight w:val="1583" w:hRule="atLeast"/>
+        </w:trPr>
+        <w:tc>
+          <w:tcPr>
+            <w:tcW w:w="1169" w:type="dxa"/>
+            <w:tcBorders>
+              <w:left w:val="single" w:sz="4" w:space="0" w:color="000000"/>
+              <w:bottom w:val="single" w:sz="4" w:space="0" w:color="000000"/>
+              <w:right w:val="single" w:sz="4" w:space="0" w:color="000000"/>
+            </w:tcBorders>
+          </w:tcPr>
+          <w:p>
+            <w:pPr>
+              <w:pStyle w:val="Normal"/>
+              <w:spacing w:lineRule="auto" w:line="259"/>
+              <w:jc w:val="left"/>
+              <w:rPr>
+                <w:color w:val="auto"/>
+                <w:sz w:val="22"/>
+                <w:szCs w:val="22"/>
+              </w:rPr>
+            </w:pPr>
+            <w:r>
+              <w:rPr/>
+              <w:t>C008</w:t>
+            </w:r>
+          </w:p>
+        </w:tc>
+        <w:tc>
+          <w:tcPr>
+            <w:tcW w:w="1531" w:type="dxa"/>
+            <w:tcBorders>
+              <w:left w:val="single" w:sz="4" w:space="0" w:color="000000"/>
+              <w:bottom w:val="single" w:sz="4" w:space="0" w:color="000000"/>
+              <w:right w:val="single" w:sz="4" w:space="0" w:color="000000"/>
+            </w:tcBorders>
+          </w:tcPr>
+          <w:p>
+            <w:pPr>
+              <w:pStyle w:val="Normal"/>
+              <w:rPr>
+                <w:color w:val="auto"/>
+                <w:sz w:val="22"/>
+                <w:szCs w:val="22"/>
+              </w:rPr>
+            </w:pPr>
+            <w:r>
+              <w:rPr/>
+              <w:t>Creación de vista current_deptemp</w:t>
+            </w:r>
+          </w:p>
+        </w:tc>
+        <w:tc>
+          <w:tcPr>
+            <w:tcW w:w="1709" w:type="dxa"/>
+            <w:tcBorders>
+              <w:left w:val="single" w:sz="4" w:space="0" w:color="000000"/>
+              <w:bottom w:val="single" w:sz="4" w:space="0" w:color="000000"/>
+              <w:right w:val="single" w:sz="4" w:space="0" w:color="000000"/>
+            </w:tcBorders>
+          </w:tcPr>
+          <w:p>
+            <w:pPr>
+              <w:pStyle w:val="Normal"/>
+              <w:spacing w:lineRule="auto" w:line="259"/>
+              <w:jc w:val="left"/>
+              <w:rPr>
+                <w:color w:val="auto"/>
+                <w:sz w:val="22"/>
+                <w:szCs w:val="22"/>
+              </w:rPr>
+            </w:pPr>
+            <w:r>
+              <w:rPr/>
+              <w:t xml:space="preserve">Se creó una vista para </w:t>
+            </w:r>
+            <w:r>
+              <w:rPr/>
+              <w:t>mostrar solo los registros que aún estén vigentes</w:t>
+            </w:r>
+          </w:p>
+        </w:tc>
+        <w:tc>
+          <w:tcPr>
+            <w:tcW w:w="1261" w:type="dxa"/>
+            <w:tcBorders>
+              <w:left w:val="single" w:sz="4" w:space="0" w:color="000000"/>
+              <w:bottom w:val="single" w:sz="4" w:space="0" w:color="000000"/>
+              <w:right w:val="single" w:sz="4" w:space="0" w:color="000000"/>
+            </w:tcBorders>
+          </w:tcPr>
+          <w:p>
+            <w:pPr>
+              <w:pStyle w:val="Normal"/>
+              <w:spacing w:lineRule="auto" w:line="259"/>
+              <w:jc w:val="left"/>
+              <w:rPr>
+                <w:color w:val="auto"/>
+                <w:sz w:val="22"/>
+                <w:szCs w:val="22"/>
+              </w:rPr>
+            </w:pPr>
+            <w:r>
+              <w:rPr/>
+              <w:t>P. Millanes</w:t>
+            </w:r>
+          </w:p>
+        </w:tc>
+        <w:tc>
+          <w:tcPr>
+            <w:tcW w:w="1260" w:type="dxa"/>
+            <w:tcBorders>
+              <w:left w:val="single" w:sz="4" w:space="0" w:color="000000"/>
+              <w:bottom w:val="single" w:sz="4" w:space="0" w:color="000000"/>
+              <w:right w:val="single" w:sz="4" w:space="0" w:color="000000"/>
+            </w:tcBorders>
+          </w:tcPr>
+          <w:p>
+            <w:pPr>
+              <w:pStyle w:val="Normal"/>
+              <w:rPr>
+                <w:color w:val="auto"/>
+                <w:sz w:val="22"/>
+                <w:szCs w:val="22"/>
+              </w:rPr>
+            </w:pPr>
+            <w:r>
+              <w:rPr/>
+              <w:t>21/04/20</w:t>
+            </w:r>
+          </w:p>
+        </w:tc>
+        <w:tc>
+          <w:tcPr>
+            <w:tcW w:w="1263" w:type="dxa"/>
+            <w:tcBorders>
+              <w:left w:val="single" w:sz="4" w:space="0" w:color="000000"/>
+              <w:bottom w:val="single" w:sz="4" w:space="0" w:color="000000"/>
+              <w:right w:val="single" w:sz="4" w:space="0" w:color="000000"/>
+            </w:tcBorders>
+          </w:tcPr>
+          <w:p>
+            <w:pPr>
+              <w:pStyle w:val="Normal"/>
+              <w:spacing w:lineRule="auto" w:line="259"/>
+              <w:jc w:val="left"/>
+              <w:rPr>
+                <w:color w:val="auto"/>
+                <w:sz w:val="22"/>
+                <w:szCs w:val="22"/>
+              </w:rPr>
+            </w:pPr>
+            <w:r>
+              <w:rPr/>
+              <w:t>21/04/20</w:t>
+            </w:r>
+          </w:p>
+        </w:tc>
+        <w:tc>
+          <w:tcPr>
+            <w:tcW w:w="1531" w:type="dxa"/>
+            <w:tcBorders>
+              <w:left w:val="single" w:sz="4" w:space="0" w:color="000000"/>
+              <w:bottom w:val="single" w:sz="4" w:space="0" w:color="000000"/>
+              <w:right w:val="single" w:sz="4" w:space="0" w:color="000000"/>
+            </w:tcBorders>
+          </w:tcPr>
+          <w:p>
+            <w:pPr>
+              <w:pStyle w:val="Normal"/>
+              <w:spacing w:lineRule="auto" w:line="259"/>
+              <w:jc w:val="left"/>
+              <w:rPr>
+                <w:color w:val="auto"/>
+                <w:sz w:val="22"/>
+                <w:szCs w:val="22"/>
+              </w:rPr>
+            </w:pPr>
+            <w:r>
+              <w:rPr/>
+              <w:t>Approved</w:t>
+            </w:r>
+          </w:p>
+        </w:tc>
+        <w:tc>
+          <w:tcPr>
+            <w:tcW w:w="2065" w:type="dxa"/>
+            <w:tcBorders>
+              <w:left w:val="single" w:sz="4" w:space="0" w:color="000000"/>
+              <w:bottom w:val="single" w:sz="4" w:space="0" w:color="000000"/>
+              <w:right w:val="single" w:sz="4" w:space="0" w:color="000000"/>
+            </w:tcBorders>
+          </w:tcPr>
+          <w:p>
+            <w:pPr>
+              <w:pStyle w:val="Normal"/>
+              <w:spacing w:lineRule="auto" w:line="259"/>
+              <w:jc w:val="left"/>
+              <w:rPr>
+                <w:color w:val="auto"/>
+                <w:sz w:val="22"/>
+                <w:szCs w:val="22"/>
+              </w:rPr>
+            </w:pPr>
+            <w:r>
+              <w:rPr>
+                <w:color w:val="auto"/>
+                <w:sz w:val="22"/>
+                <w:szCs w:val="22"/>
+              </w:rPr>
+              <w:t>Tal vez las vistas no se manejaron de la manera más eficiente, ya que le restan velocidad al sistema</w:t>
+            </w:r>
+          </w:p>
+        </w:tc>
+      </w:tr>
+      <w:tr>
+        <w:trPr>
+          <w:trHeight w:val="1583" w:hRule="atLeast"/>
+        </w:trPr>
+        <w:tc>
+          <w:tcPr>
+            <w:tcW w:w="1169" w:type="dxa"/>
+            <w:tcBorders>
+              <w:left w:val="single" w:sz="4" w:space="0" w:color="000000"/>
+              <w:bottom w:val="single" w:sz="4" w:space="0" w:color="000000"/>
+              <w:right w:val="single" w:sz="4" w:space="0" w:color="000000"/>
+            </w:tcBorders>
+          </w:tcPr>
+          <w:p>
+            <w:pPr>
+              <w:pStyle w:val="Normal"/>
+              <w:spacing w:lineRule="auto" w:line="259"/>
+              <w:jc w:val="left"/>
+              <w:rPr>
+                <w:color w:val="auto"/>
+                <w:sz w:val="22"/>
+                <w:szCs w:val="22"/>
+              </w:rPr>
+            </w:pPr>
+            <w:r>
+              <w:rPr/>
+              <w:t>C009</w:t>
+            </w:r>
+          </w:p>
+        </w:tc>
+        <w:tc>
+          <w:tcPr>
+            <w:tcW w:w="1531" w:type="dxa"/>
+            <w:tcBorders>
+              <w:left w:val="single" w:sz="4" w:space="0" w:color="000000"/>
+              <w:bottom w:val="single" w:sz="4" w:space="0" w:color="000000"/>
+              <w:right w:val="single" w:sz="4" w:space="0" w:color="000000"/>
+            </w:tcBorders>
+          </w:tcPr>
+          <w:p>
+            <w:pPr>
+              <w:pStyle w:val="Normal"/>
+              <w:rPr>
+                <w:color w:val="auto"/>
+                <w:sz w:val="22"/>
+                <w:szCs w:val="22"/>
+              </w:rPr>
+            </w:pPr>
+            <w:r>
+              <w:rPr/>
+              <w:t>Creación de vista current_titles</w:t>
+            </w:r>
+          </w:p>
+        </w:tc>
+        <w:tc>
+          <w:tcPr>
+            <w:tcW w:w="1709" w:type="dxa"/>
+            <w:tcBorders>
+              <w:left w:val="single" w:sz="4" w:space="0" w:color="000000"/>
+              <w:bottom w:val="single" w:sz="4" w:space="0" w:color="000000"/>
+              <w:right w:val="single" w:sz="4" w:space="0" w:color="000000"/>
+            </w:tcBorders>
+          </w:tcPr>
+          <w:p>
+            <w:pPr>
+              <w:pStyle w:val="Normal"/>
+              <w:spacing w:lineRule="auto" w:line="259"/>
+              <w:jc w:val="left"/>
+              <w:rPr>
+                <w:color w:val="auto"/>
+                <w:sz w:val="22"/>
+                <w:szCs w:val="22"/>
+              </w:rPr>
+            </w:pPr>
+            <w:r>
+              <w:rPr/>
+              <w:t xml:space="preserve">Se creó una vista para </w:t>
+            </w:r>
+            <w:r>
+              <w:rPr/>
+              <w:t xml:space="preserve">mostrar solo los </w:t>
+            </w:r>
+            <w:r>
+              <w:rPr>
+                <w:rFonts w:eastAsia="Calibri" w:cs="" w:cstheme="minorBidi" w:eastAsiaTheme="minorHAnsi"/>
+                <w:color w:val="auto"/>
+                <w:kern w:val="0"/>
+                <w:sz w:val="24"/>
+                <w:szCs w:val="24"/>
+                <w:lang w:val="en-US" w:eastAsia="en-US" w:bidi="ar-SA"/>
+              </w:rPr>
+              <w:t>títulos</w:t>
+            </w:r>
+            <w:r>
+              <w:rPr/>
+              <w:t xml:space="preserve"> que aún estén vigentes</w:t>
+            </w:r>
+          </w:p>
+        </w:tc>
+        <w:tc>
+          <w:tcPr>
+            <w:tcW w:w="1261" w:type="dxa"/>
+            <w:tcBorders>
+              <w:left w:val="single" w:sz="4" w:space="0" w:color="000000"/>
+              <w:bottom w:val="single" w:sz="4" w:space="0" w:color="000000"/>
+              <w:right w:val="single" w:sz="4" w:space="0" w:color="000000"/>
+            </w:tcBorders>
+          </w:tcPr>
+          <w:p>
+            <w:pPr>
+              <w:pStyle w:val="Normal"/>
+              <w:spacing w:lineRule="auto" w:line="259"/>
+              <w:jc w:val="left"/>
+              <w:rPr>
+                <w:color w:val="auto"/>
+                <w:sz w:val="22"/>
+                <w:szCs w:val="22"/>
+              </w:rPr>
+            </w:pPr>
+            <w:r>
+              <w:rPr/>
+              <w:t>P. Millanes</w:t>
+            </w:r>
+          </w:p>
+        </w:tc>
+        <w:tc>
+          <w:tcPr>
+            <w:tcW w:w="1260" w:type="dxa"/>
+            <w:tcBorders>
+              <w:left w:val="single" w:sz="4" w:space="0" w:color="000000"/>
+              <w:bottom w:val="single" w:sz="4" w:space="0" w:color="000000"/>
+              <w:right w:val="single" w:sz="4" w:space="0" w:color="000000"/>
+            </w:tcBorders>
+          </w:tcPr>
+          <w:p>
+            <w:pPr>
+              <w:pStyle w:val="Normal"/>
+              <w:rPr>
+                <w:color w:val="auto"/>
+                <w:sz w:val="22"/>
+                <w:szCs w:val="22"/>
+              </w:rPr>
+            </w:pPr>
+            <w:r>
+              <w:rPr/>
+              <w:t>21/04/20</w:t>
+            </w:r>
+          </w:p>
+        </w:tc>
+        <w:tc>
+          <w:tcPr>
+            <w:tcW w:w="1263" w:type="dxa"/>
+            <w:tcBorders>
+              <w:left w:val="single" w:sz="4" w:space="0" w:color="000000"/>
+              <w:bottom w:val="single" w:sz="4" w:space="0" w:color="000000"/>
+              <w:right w:val="single" w:sz="4" w:space="0" w:color="000000"/>
+            </w:tcBorders>
+          </w:tcPr>
+          <w:p>
+            <w:pPr>
+              <w:pStyle w:val="Normal"/>
+              <w:spacing w:lineRule="auto" w:line="259"/>
+              <w:jc w:val="left"/>
+              <w:rPr>
+                <w:color w:val="auto"/>
+                <w:sz w:val="22"/>
+                <w:szCs w:val="22"/>
+              </w:rPr>
+            </w:pPr>
+            <w:r>
+              <w:rPr/>
+              <w:t>21/04/20</w:t>
+            </w:r>
+          </w:p>
+        </w:tc>
+        <w:tc>
+          <w:tcPr>
+            <w:tcW w:w="1531" w:type="dxa"/>
+            <w:tcBorders>
+              <w:left w:val="single" w:sz="4" w:space="0" w:color="000000"/>
+              <w:bottom w:val="single" w:sz="4" w:space="0" w:color="000000"/>
+              <w:right w:val="single" w:sz="4" w:space="0" w:color="000000"/>
+            </w:tcBorders>
+          </w:tcPr>
+          <w:p>
+            <w:pPr>
+              <w:pStyle w:val="Normal"/>
+              <w:spacing w:lineRule="auto" w:line="259"/>
+              <w:jc w:val="left"/>
+              <w:rPr>
+                <w:color w:val="auto"/>
+                <w:sz w:val="22"/>
+                <w:szCs w:val="22"/>
+              </w:rPr>
+            </w:pPr>
+            <w:r>
+              <w:rPr/>
+              <w:t>Approved</w:t>
+            </w:r>
+          </w:p>
+        </w:tc>
+        <w:tc>
+          <w:tcPr>
+            <w:tcW w:w="2065" w:type="dxa"/>
+            <w:tcBorders>
+              <w:left w:val="single" w:sz="4" w:space="0" w:color="000000"/>
+              <w:bottom w:val="single" w:sz="4" w:space="0" w:color="000000"/>
+              <w:right w:val="single" w:sz="4" w:space="0" w:color="000000"/>
+            </w:tcBorders>
+          </w:tcPr>
+          <w:p>
+            <w:pPr>
+              <w:pStyle w:val="Normal"/>
+              <w:spacing w:lineRule="auto" w:line="259"/>
+              <w:jc w:val="left"/>
+              <w:rPr>
+                <w:color w:val="auto"/>
+                <w:sz w:val="22"/>
+                <w:szCs w:val="22"/>
+              </w:rPr>
+            </w:pPr>
+            <w:r>
+              <w:rPr>
+                <w:color w:val="auto"/>
+                <w:sz w:val="22"/>
+                <w:szCs w:val="22"/>
+              </w:rPr>
+            </w:r>
+          </w:p>
+        </w:tc>
+      </w:tr>
+      <w:tr>
+        <w:trPr>
+          <w:trHeight w:val="1583" w:hRule="atLeast"/>
+        </w:trPr>
+        <w:tc>
+          <w:tcPr>
+            <w:tcW w:w="1169" w:type="dxa"/>
+            <w:tcBorders>
+              <w:left w:val="single" w:sz="4" w:space="0" w:color="000000"/>
+              <w:bottom w:val="single" w:sz="4" w:space="0" w:color="000000"/>
+              <w:right w:val="single" w:sz="4" w:space="0" w:color="000000"/>
+            </w:tcBorders>
+          </w:tcPr>
+          <w:p>
+            <w:pPr>
+              <w:pStyle w:val="Normal"/>
+              <w:spacing w:lineRule="auto" w:line="259"/>
+              <w:jc w:val="left"/>
+              <w:rPr>
+                <w:color w:val="auto"/>
+                <w:sz w:val="22"/>
+                <w:szCs w:val="22"/>
+              </w:rPr>
+            </w:pPr>
+            <w:r>
+              <w:rPr/>
+              <w:t>C010</w:t>
+            </w:r>
+          </w:p>
+        </w:tc>
+        <w:tc>
+          <w:tcPr>
+            <w:tcW w:w="1531" w:type="dxa"/>
+            <w:tcBorders>
+              <w:left w:val="single" w:sz="4" w:space="0" w:color="000000"/>
+              <w:bottom w:val="single" w:sz="4" w:space="0" w:color="000000"/>
+              <w:right w:val="single" w:sz="4" w:space="0" w:color="000000"/>
+            </w:tcBorders>
+          </w:tcPr>
+          <w:p>
+            <w:pPr>
+              <w:pStyle w:val="Normal"/>
+              <w:rPr>
+                <w:color w:val="auto"/>
+                <w:sz w:val="22"/>
+                <w:szCs w:val="22"/>
+              </w:rPr>
+            </w:pPr>
+            <w:r>
+              <w:rPr/>
+              <w:t>Creación de vista current_salaries</w:t>
+            </w:r>
+          </w:p>
+        </w:tc>
+        <w:tc>
+          <w:tcPr>
+            <w:tcW w:w="1709" w:type="dxa"/>
+            <w:tcBorders>
+              <w:left w:val="single" w:sz="4" w:space="0" w:color="000000"/>
+              <w:bottom w:val="single" w:sz="4" w:space="0" w:color="000000"/>
+              <w:right w:val="single" w:sz="4" w:space="0" w:color="000000"/>
+            </w:tcBorders>
+          </w:tcPr>
+          <w:p>
+            <w:pPr>
+              <w:pStyle w:val="Normal"/>
+              <w:spacing w:lineRule="auto" w:line="259"/>
+              <w:jc w:val="left"/>
+              <w:rPr>
+                <w:color w:val="auto"/>
+                <w:sz w:val="22"/>
+                <w:szCs w:val="22"/>
+              </w:rPr>
+            </w:pPr>
+            <w:r>
+              <w:rPr/>
+              <w:t>Se creó una vista para mostrar solo los salarios que aún estén vigentes</w:t>
+            </w:r>
+          </w:p>
+        </w:tc>
+        <w:tc>
+          <w:tcPr>
+            <w:tcW w:w="1261" w:type="dxa"/>
+            <w:tcBorders>
+              <w:left w:val="single" w:sz="4" w:space="0" w:color="000000"/>
+              <w:bottom w:val="single" w:sz="4" w:space="0" w:color="000000"/>
+              <w:right w:val="single" w:sz="4" w:space="0" w:color="000000"/>
+            </w:tcBorders>
+          </w:tcPr>
+          <w:p>
+            <w:pPr>
+              <w:pStyle w:val="Normal"/>
+              <w:spacing w:lineRule="auto" w:line="259"/>
+              <w:jc w:val="left"/>
+              <w:rPr>
+                <w:color w:val="auto"/>
+                <w:sz w:val="22"/>
+                <w:szCs w:val="22"/>
+              </w:rPr>
+            </w:pPr>
+            <w:r>
+              <w:rPr/>
+              <w:t>P. Millanes</w:t>
+            </w:r>
+          </w:p>
+        </w:tc>
+        <w:tc>
+          <w:tcPr>
+            <w:tcW w:w="1260" w:type="dxa"/>
+            <w:tcBorders>
+              <w:left w:val="single" w:sz="4" w:space="0" w:color="000000"/>
+              <w:bottom w:val="single" w:sz="4" w:space="0" w:color="000000"/>
+              <w:right w:val="single" w:sz="4" w:space="0" w:color="000000"/>
+            </w:tcBorders>
+          </w:tcPr>
+          <w:p>
+            <w:pPr>
+              <w:pStyle w:val="Normal"/>
+              <w:rPr>
+                <w:color w:val="auto"/>
+                <w:sz w:val="22"/>
+                <w:szCs w:val="22"/>
+              </w:rPr>
+            </w:pPr>
+            <w:r>
+              <w:rPr/>
+              <w:t>21/04/20</w:t>
+            </w:r>
+          </w:p>
+        </w:tc>
+        <w:tc>
+          <w:tcPr>
+            <w:tcW w:w="1263" w:type="dxa"/>
+            <w:tcBorders>
+              <w:left w:val="single" w:sz="4" w:space="0" w:color="000000"/>
+              <w:bottom w:val="single" w:sz="4" w:space="0" w:color="000000"/>
+              <w:right w:val="single" w:sz="4" w:space="0" w:color="000000"/>
+            </w:tcBorders>
+          </w:tcPr>
+          <w:p>
+            <w:pPr>
+              <w:pStyle w:val="Normal"/>
+              <w:spacing w:lineRule="auto" w:line="259"/>
+              <w:jc w:val="left"/>
+              <w:rPr>
+                <w:color w:val="auto"/>
+                <w:sz w:val="22"/>
+                <w:szCs w:val="22"/>
+              </w:rPr>
+            </w:pPr>
+            <w:r>
+              <w:rPr/>
+              <w:t>21/04/20</w:t>
+            </w:r>
+          </w:p>
+        </w:tc>
+        <w:tc>
+          <w:tcPr>
+            <w:tcW w:w="1531" w:type="dxa"/>
+            <w:tcBorders>
+              <w:left w:val="single" w:sz="4" w:space="0" w:color="000000"/>
+              <w:bottom w:val="single" w:sz="4" w:space="0" w:color="000000"/>
+              <w:right w:val="single" w:sz="4" w:space="0" w:color="000000"/>
+            </w:tcBorders>
+          </w:tcPr>
+          <w:p>
+            <w:pPr>
+              <w:pStyle w:val="Normal"/>
+              <w:spacing w:lineRule="auto" w:line="259"/>
+              <w:jc w:val="left"/>
+              <w:rPr>
+                <w:color w:val="auto"/>
+                <w:sz w:val="22"/>
+                <w:szCs w:val="22"/>
+              </w:rPr>
+            </w:pPr>
+            <w:r>
+              <w:rPr/>
+              <w:t>Approved</w:t>
+            </w:r>
+          </w:p>
+        </w:tc>
+        <w:tc>
+          <w:tcPr>
+            <w:tcW w:w="2065" w:type="dxa"/>
+            <w:tcBorders>
+              <w:left w:val="single" w:sz="4" w:space="0" w:color="000000"/>
+              <w:bottom w:val="single" w:sz="4" w:space="0" w:color="000000"/>
+              <w:right w:val="single" w:sz="4" w:space="0" w:color="000000"/>
+            </w:tcBorders>
+          </w:tcPr>
+          <w:p>
+            <w:pPr>
+              <w:pStyle w:val="Normal"/>
+              <w:spacing w:lineRule="auto" w:line="259"/>
+              <w:jc w:val="left"/>
+              <w:rPr>
+                <w:color w:val="auto"/>
+                <w:sz w:val="22"/>
+                <w:szCs w:val="22"/>
+              </w:rPr>
+            </w:pPr>
+            <w:r>
+              <w:rPr>
+                <w:color w:val="auto"/>
+                <w:sz w:val="22"/>
+                <w:szCs w:val="22"/>
+              </w:rPr>
+            </w:r>
+          </w:p>
+        </w:tc>
+      </w:tr>
+      <w:tr>
+        <w:trPr>
+          <w:trHeight w:val="1583" w:hRule="atLeast"/>
+        </w:trPr>
+        <w:tc>
+          <w:tcPr>
+            <w:tcW w:w="1169" w:type="dxa"/>
+            <w:tcBorders>
+              <w:left w:val="single" w:sz="4" w:space="0" w:color="000000"/>
+              <w:bottom w:val="single" w:sz="4" w:space="0" w:color="000000"/>
+              <w:right w:val="single" w:sz="4" w:space="0" w:color="000000"/>
+            </w:tcBorders>
+          </w:tcPr>
+          <w:p>
+            <w:pPr>
+              <w:pStyle w:val="Normal"/>
+              <w:spacing w:lineRule="auto" w:line="259"/>
+              <w:jc w:val="left"/>
+              <w:rPr>
+                <w:color w:val="auto"/>
+                <w:sz w:val="22"/>
+                <w:szCs w:val="22"/>
+              </w:rPr>
+            </w:pPr>
+            <w:r>
+              <w:rPr/>
+              <w:t>C011</w:t>
+            </w:r>
+          </w:p>
+        </w:tc>
+        <w:tc>
+          <w:tcPr>
+            <w:tcW w:w="1531" w:type="dxa"/>
+            <w:tcBorders>
+              <w:left w:val="single" w:sz="4" w:space="0" w:color="000000"/>
+              <w:bottom w:val="single" w:sz="4" w:space="0" w:color="000000"/>
+              <w:right w:val="single" w:sz="4" w:space="0" w:color="000000"/>
+            </w:tcBorders>
+          </w:tcPr>
+          <w:p>
+            <w:pPr>
+              <w:pStyle w:val="Normal"/>
+              <w:rPr>
+                <w:color w:val="auto"/>
+                <w:sz w:val="22"/>
+                <w:szCs w:val="22"/>
+              </w:rPr>
+            </w:pPr>
+            <w:r>
+              <w:rPr/>
+              <w:t>Creación de vista current_managers</w:t>
+            </w:r>
+          </w:p>
+        </w:tc>
+        <w:tc>
+          <w:tcPr>
+            <w:tcW w:w="1709" w:type="dxa"/>
+            <w:tcBorders>
+              <w:left w:val="single" w:sz="4" w:space="0" w:color="000000"/>
+              <w:bottom w:val="single" w:sz="4" w:space="0" w:color="000000"/>
+              <w:right w:val="single" w:sz="4" w:space="0" w:color="000000"/>
+            </w:tcBorders>
+          </w:tcPr>
+          <w:p>
+            <w:pPr>
+              <w:pStyle w:val="Normal"/>
+              <w:spacing w:lineRule="auto" w:line="259"/>
+              <w:jc w:val="left"/>
+              <w:rPr>
+                <w:color w:val="auto"/>
+                <w:sz w:val="22"/>
+                <w:szCs w:val="22"/>
+              </w:rPr>
+            </w:pPr>
+            <w:r>
+              <w:rPr/>
+              <w:t>Se creó una vista para mostrar solo los gerentes que aún estén vigentes</w:t>
+            </w:r>
+          </w:p>
+        </w:tc>
+        <w:tc>
+          <w:tcPr>
+            <w:tcW w:w="1261" w:type="dxa"/>
+            <w:tcBorders>
+              <w:left w:val="single" w:sz="4" w:space="0" w:color="000000"/>
+              <w:bottom w:val="single" w:sz="4" w:space="0" w:color="000000"/>
+              <w:right w:val="single" w:sz="4" w:space="0" w:color="000000"/>
+            </w:tcBorders>
+          </w:tcPr>
+          <w:p>
+            <w:pPr>
+              <w:pStyle w:val="Normal"/>
+              <w:spacing w:lineRule="auto" w:line="259"/>
+              <w:jc w:val="left"/>
+              <w:rPr>
+                <w:color w:val="auto"/>
+                <w:sz w:val="22"/>
+                <w:szCs w:val="22"/>
+              </w:rPr>
+            </w:pPr>
+            <w:r>
+              <w:rPr/>
+              <w:t>P. Millanes</w:t>
+            </w:r>
+          </w:p>
+        </w:tc>
+        <w:tc>
+          <w:tcPr>
+            <w:tcW w:w="1260" w:type="dxa"/>
+            <w:tcBorders>
+              <w:left w:val="single" w:sz="4" w:space="0" w:color="000000"/>
+              <w:bottom w:val="single" w:sz="4" w:space="0" w:color="000000"/>
+              <w:right w:val="single" w:sz="4" w:space="0" w:color="000000"/>
+            </w:tcBorders>
+          </w:tcPr>
+          <w:p>
+            <w:pPr>
+              <w:pStyle w:val="Normal"/>
+              <w:rPr>
+                <w:color w:val="auto"/>
+                <w:sz w:val="22"/>
+                <w:szCs w:val="22"/>
+              </w:rPr>
+            </w:pPr>
+            <w:r>
+              <w:rPr/>
+              <w:t>21/04/20</w:t>
+            </w:r>
+          </w:p>
+        </w:tc>
+        <w:tc>
+          <w:tcPr>
+            <w:tcW w:w="1263" w:type="dxa"/>
+            <w:tcBorders>
+              <w:left w:val="single" w:sz="4" w:space="0" w:color="000000"/>
+              <w:bottom w:val="single" w:sz="4" w:space="0" w:color="000000"/>
+              <w:right w:val="single" w:sz="4" w:space="0" w:color="000000"/>
+            </w:tcBorders>
+          </w:tcPr>
+          <w:p>
+            <w:pPr>
+              <w:pStyle w:val="Normal"/>
+              <w:spacing w:lineRule="auto" w:line="259"/>
+              <w:jc w:val="left"/>
+              <w:rPr>
+                <w:color w:val="auto"/>
+                <w:sz w:val="22"/>
+                <w:szCs w:val="22"/>
+              </w:rPr>
+            </w:pPr>
+            <w:r>
+              <w:rPr/>
+              <w:t>21/04/20</w:t>
+            </w:r>
+          </w:p>
+        </w:tc>
+        <w:tc>
+          <w:tcPr>
+            <w:tcW w:w="1531" w:type="dxa"/>
+            <w:tcBorders>
+              <w:left w:val="single" w:sz="4" w:space="0" w:color="000000"/>
+              <w:bottom w:val="single" w:sz="4" w:space="0" w:color="000000"/>
+              <w:right w:val="single" w:sz="4" w:space="0" w:color="000000"/>
+            </w:tcBorders>
+          </w:tcPr>
+          <w:p>
+            <w:pPr>
+              <w:pStyle w:val="Normal"/>
+              <w:spacing w:lineRule="auto" w:line="259"/>
+              <w:jc w:val="left"/>
+              <w:rPr>
+                <w:color w:val="auto"/>
+                <w:sz w:val="22"/>
+                <w:szCs w:val="22"/>
+              </w:rPr>
+            </w:pPr>
+            <w:r>
+              <w:rPr/>
+              <w:t>Approved</w:t>
+            </w:r>
+          </w:p>
+        </w:tc>
+        <w:tc>
+          <w:tcPr>
+            <w:tcW w:w="2065" w:type="dxa"/>
             <w:tcBorders>
               <w:left w:val="single" w:sz="4" w:space="0" w:color="000000"/>
               <w:bottom w:val="single" w:sz="4" w:space="0" w:color="000000"/>
@@ -3637,7 +5145,7 @@
         <w:docPartGallery w:val="Page Numbers (Bottom of Page)"/>
         <w:docPartUnique w:val="true"/>
       </w:docPartObj>
-      <w:id w:val="1305967657"/>
+      <w:id w:val="345590496"/>
     </w:sdtPr>
     <w:sdtContent>
       <w:p>
@@ -3645,53 +5153,6 @@
           <w:pStyle w:val="Footer"/>
           <w:rPr/>
         </w:pPr>
-        <w:r>
-          <w:drawing>
-            <wp:anchor behindDoc="1" distT="0" distB="0" distL="0" distR="0" simplePos="0" locked="0" layoutInCell="1" allowOverlap="1" relativeHeight="9">
-              <wp:simplePos x="0" y="0"/>
-              <wp:positionH relativeFrom="column">
-                <wp:posOffset>4218305</wp:posOffset>
-              </wp:positionH>
-              <wp:positionV relativeFrom="paragraph">
-                <wp:posOffset>-3000375</wp:posOffset>
-              </wp:positionV>
-              <wp:extent cx="2640330" cy="3829685"/>
-              <wp:effectExtent l="0" t="0" r="0" b="0"/>
-              <wp:wrapNone/>
-              <wp:docPr id="2" name="Picture 2" descr="../Desktop/WorkFiles/Project%20Management%20Docs/Branding/PMD-Branding-1217-Logo-Icon-SingleColor-WaterMark.png"/>
-              <wp:cNvGraphicFramePr>
-                <a:graphicFrameLocks xmlns:a="http://schemas.openxmlformats.org/drawingml/2006/main" noChangeAspect="1"/>
-              </wp:cNvGraphicFramePr>
-              <a:graphic xmlns:a="http://schemas.openxmlformats.org/drawingml/2006/main">
-                <a:graphicData uri="http://schemas.openxmlformats.org/drawingml/2006/picture">
-                  <pic:pic xmlns:pic="http://schemas.openxmlformats.org/drawingml/2006/picture">
-                    <pic:nvPicPr>
-                      <pic:cNvPr id="2" name="Picture 2" descr="../Desktop/WorkFiles/Project%20Management%20Docs/Branding/PMD-Branding-1217-Logo-Icon-SingleColor-WaterMark.png"/>
-                      <pic:cNvPicPr>
-                        <a:picLocks noChangeAspect="1" noChangeArrowheads="1"/>
-                      </pic:cNvPicPr>
-                    </pic:nvPicPr>
-                    <pic:blipFill>
-                      <a:blip r:embed="rId1"/>
-                      <a:stretch>
-                        <a:fillRect/>
-                      </a:stretch>
-                    </pic:blipFill>
-                    <pic:spPr bwMode="auto">
-                      <a:xfrm>
-                        <a:off x="0" y="0"/>
-                        <a:ext cx="2640330" cy="3829685"/>
-                      </a:xfrm>
-                      <a:prstGeom prst="rect">
-                        <a:avLst/>
-                      </a:prstGeom>
-                    </pic:spPr>
-                  </pic:pic>
-                </a:graphicData>
-              </a:graphic>
-            </wp:anchor>
-          </w:drawing>
-        </w:r>
         <w:r>
           <w:rPr/>
           <w:fldChar w:fldCharType="begin"/>
@@ -3743,7 +5204,7 @@
     </w:pPr>
     <w:r>
       <w:drawing>
-        <wp:anchor behindDoc="1" distT="0" distB="0" distL="0" distR="0" simplePos="0" locked="0" layoutInCell="1" allowOverlap="1" relativeHeight="5">
+        <wp:anchor behindDoc="1" distT="0" distB="0" distL="0" distR="0" simplePos="0" locked="0" layoutInCell="1" allowOverlap="1" relativeHeight="7">
           <wp:simplePos x="0" y="0"/>
           <wp:positionH relativeFrom="column">
             <wp:posOffset>-289560</wp:posOffset>

</xml_diff>

<commit_message>
started working on payment and stuff
</commit_message>
<xml_diff>
--- a/Change-Log.docx
+++ b/Change-Log.docx
@@ -562,10 +562,10 @@
         <w:gridCol w:w="1530"/>
         <w:gridCol w:w="1710"/>
         <w:gridCol w:w="1260"/>
-        <w:gridCol w:w="1263"/>
-        <w:gridCol w:w="1260"/>
-        <w:gridCol w:w="1532"/>
-        <w:gridCol w:w="2064"/>
+        <w:gridCol w:w="1264"/>
+        <w:gridCol w:w="1261"/>
+        <w:gridCol w:w="1531"/>
+        <w:gridCol w:w="2063"/>
       </w:tblGrid>
       <w:tr>
         <w:trPr>
@@ -603,7 +603,7 @@
         </w:trPr>
         <w:tc>
           <w:tcPr>
-            <w:tcW w:w="8192" w:type="dxa"/>
+            <w:tcW w:w="8194" w:type="dxa"/>
             <w:gridSpan w:val="6"/>
             <w:tcBorders>
               <w:top w:val="single" w:sz="4" w:space="0" w:color="000000"/>
@@ -630,7 +630,7 @@
         </w:tc>
         <w:tc>
           <w:tcPr>
-            <w:tcW w:w="3596" w:type="dxa"/>
+            <w:tcW w:w="3594" w:type="dxa"/>
             <w:gridSpan w:val="2"/>
             <w:tcBorders>
               <w:top w:val="single" w:sz="4" w:space="0" w:color="000000"/>
@@ -766,7 +766,7 @@
         </w:tc>
         <w:tc>
           <w:tcPr>
-            <w:tcW w:w="1263" w:type="dxa"/>
+            <w:tcW w:w="1264" w:type="dxa"/>
             <w:tcBorders>
               <w:top w:val="single" w:sz="4" w:space="0" w:color="000000"/>
               <w:left w:val="single" w:sz="4" w:space="0" w:color="000000"/>
@@ -792,7 +792,7 @@
         </w:tc>
         <w:tc>
           <w:tcPr>
-            <w:tcW w:w="1260" w:type="dxa"/>
+            <w:tcW w:w="1261" w:type="dxa"/>
             <w:tcBorders>
               <w:top w:val="single" w:sz="4" w:space="0" w:color="000000"/>
               <w:left w:val="single" w:sz="4" w:space="0" w:color="000000"/>
@@ -818,7 +818,7 @@
         </w:tc>
         <w:tc>
           <w:tcPr>
-            <w:tcW w:w="1532" w:type="dxa"/>
+            <w:tcW w:w="1531" w:type="dxa"/>
             <w:tcBorders>
               <w:top w:val="single" w:sz="4" w:space="0" w:color="000000"/>
               <w:left w:val="single" w:sz="4" w:space="0" w:color="000000"/>
@@ -844,7 +844,7 @@
         </w:tc>
         <w:tc>
           <w:tcPr>
-            <w:tcW w:w="2064" w:type="dxa"/>
+            <w:tcW w:w="2063" w:type="dxa"/>
             <w:tcBorders>
               <w:top w:val="single" w:sz="4" w:space="0" w:color="000000"/>
               <w:left w:val="single" w:sz="4" w:space="0" w:color="000000"/>
@@ -992,7 +992,7 @@
         </w:tc>
         <w:tc>
           <w:tcPr>
-            <w:tcW w:w="1263" w:type="dxa"/>
+            <w:tcW w:w="1264" w:type="dxa"/>
             <w:tcBorders>
               <w:top w:val="single" w:sz="4" w:space="0" w:color="000000"/>
               <w:left w:val="single" w:sz="4" w:space="0" w:color="000000"/>
@@ -1021,7 +1021,7 @@
         </w:tc>
         <w:tc>
           <w:tcPr>
-            <w:tcW w:w="1260" w:type="dxa"/>
+            <w:tcW w:w="1261" w:type="dxa"/>
             <w:tcBorders>
               <w:top w:val="single" w:sz="4" w:space="0" w:color="000000"/>
               <w:left w:val="single" w:sz="4" w:space="0" w:color="000000"/>
@@ -1050,7 +1050,7 @@
         </w:tc>
         <w:tc>
           <w:tcPr>
-            <w:tcW w:w="1532" w:type="dxa"/>
+            <w:tcW w:w="1531" w:type="dxa"/>
             <w:tcBorders>
               <w:top w:val="single" w:sz="4" w:space="0" w:color="000000"/>
               <w:left w:val="single" w:sz="4" w:space="0" w:color="000000"/>
@@ -1079,7 +1079,7 @@
         </w:tc>
         <w:tc>
           <w:tcPr>
-            <w:tcW w:w="2064" w:type="dxa"/>
+            <w:tcW w:w="2063" w:type="dxa"/>
             <w:tcBorders>
               <w:top w:val="single" w:sz="4" w:space="0" w:color="000000"/>
               <w:left w:val="single" w:sz="4" w:space="0" w:color="000000"/>
@@ -1155,8 +1155,8 @@
         <w:gridCol w:w="1244"/>
         <w:gridCol w:w="1258"/>
         <w:gridCol w:w="1197"/>
-        <w:gridCol w:w="1014"/>
-        <w:gridCol w:w="2336"/>
+        <w:gridCol w:w="1015"/>
+        <w:gridCol w:w="2335"/>
       </w:tblGrid>
       <w:tr>
         <w:trPr>
@@ -1432,7 +1432,7 @@
         </w:tc>
         <w:tc>
           <w:tcPr>
-            <w:tcW w:w="1014" w:type="dxa"/>
+            <w:tcW w:w="1015" w:type="dxa"/>
             <w:tcBorders>
               <w:top w:val="single" w:sz="4" w:space="0" w:color="000000"/>
               <w:left w:val="single" w:sz="4" w:space="0" w:color="000000"/>
@@ -1460,7 +1460,7 @@
         </w:tc>
         <w:tc>
           <w:tcPr>
-            <w:tcW w:w="2336" w:type="dxa"/>
+            <w:tcW w:w="2335" w:type="dxa"/>
             <w:tcBorders>
               <w:top w:val="single" w:sz="4" w:space="0" w:color="000000"/>
               <w:left w:val="single" w:sz="4" w:space="0" w:color="000000"/>
@@ -1667,7 +1667,7 @@
         </w:tc>
         <w:tc>
           <w:tcPr>
-            <w:tcW w:w="1014" w:type="dxa"/>
+            <w:tcW w:w="1015" w:type="dxa"/>
             <w:tcBorders>
               <w:top w:val="single" w:sz="4" w:space="0" w:color="000000"/>
               <w:left w:val="single" w:sz="4" w:space="0" w:color="000000"/>
@@ -1696,7 +1696,7 @@
         </w:tc>
         <w:tc>
           <w:tcPr>
-            <w:tcW w:w="2336" w:type="dxa"/>
+            <w:tcW w:w="2335" w:type="dxa"/>
             <w:tcBorders>
               <w:top w:val="single" w:sz="4" w:space="0" w:color="000000"/>
               <w:left w:val="single" w:sz="4" w:space="0" w:color="000000"/>
@@ -1904,7 +1904,7 @@
         </w:tc>
         <w:tc>
           <w:tcPr>
-            <w:tcW w:w="1014" w:type="dxa"/>
+            <w:tcW w:w="1015" w:type="dxa"/>
             <w:tcBorders>
               <w:top w:val="single" w:sz="4" w:space="0" w:color="000000"/>
               <w:left w:val="single" w:sz="4" w:space="0" w:color="000000"/>
@@ -1933,7 +1933,7 @@
         </w:tc>
         <w:tc>
           <w:tcPr>
-            <w:tcW w:w="2336" w:type="dxa"/>
+            <w:tcW w:w="2335" w:type="dxa"/>
             <w:tcBorders>
               <w:top w:val="single" w:sz="4" w:space="0" w:color="000000"/>
               <w:left w:val="single" w:sz="4" w:space="0" w:color="000000"/>
@@ -2141,7 +2141,7 @@
         </w:tc>
         <w:tc>
           <w:tcPr>
-            <w:tcW w:w="1014" w:type="dxa"/>
+            <w:tcW w:w="1015" w:type="dxa"/>
             <w:tcBorders>
               <w:top w:val="single" w:sz="4" w:space="0" w:color="000000"/>
               <w:left w:val="single" w:sz="4" w:space="0" w:color="000000"/>
@@ -2170,7 +2170,7 @@
         </w:tc>
         <w:tc>
           <w:tcPr>
-            <w:tcW w:w="2336" w:type="dxa"/>
+            <w:tcW w:w="2335" w:type="dxa"/>
             <w:tcBorders>
               <w:top w:val="single" w:sz="4" w:space="0" w:color="000000"/>
               <w:left w:val="single" w:sz="4" w:space="0" w:color="000000"/>
@@ -2331,9 +2331,9 @@
         <w:gridCol w:w="1709"/>
         <w:gridCol w:w="1261"/>
         <w:gridCol w:w="1260"/>
-        <w:gridCol w:w="1263"/>
-        <w:gridCol w:w="1531"/>
-        <w:gridCol w:w="2065"/>
+        <w:gridCol w:w="1264"/>
+        <w:gridCol w:w="1532"/>
+        <w:gridCol w:w="2063"/>
       </w:tblGrid>
       <w:tr>
         <w:trPr/>
@@ -2368,7 +2368,7 @@
         <w:trPr/>
         <w:tc>
           <w:tcPr>
-            <w:tcW w:w="8193" w:type="dxa"/>
+            <w:tcW w:w="8194" w:type="dxa"/>
             <w:gridSpan w:val="6"/>
             <w:tcBorders>
               <w:top w:val="single" w:sz="4" w:space="0" w:color="000000"/>
@@ -2397,7 +2397,7 @@
         </w:tc>
         <w:tc>
           <w:tcPr>
-            <w:tcW w:w="3596" w:type="dxa"/>
+            <w:tcW w:w="3595" w:type="dxa"/>
             <w:gridSpan w:val="2"/>
             <w:tcBorders>
               <w:top w:val="single" w:sz="4" w:space="0" w:color="000000"/>
@@ -2569,7 +2569,7 @@
         </w:tc>
         <w:tc>
           <w:tcPr>
-            <w:tcW w:w="1263" w:type="dxa"/>
+            <w:tcW w:w="1264" w:type="dxa"/>
             <w:tcBorders>
               <w:top w:val="single" w:sz="4" w:space="0" w:color="000000"/>
               <w:left w:val="single" w:sz="4" w:space="0" w:color="000000"/>
@@ -2597,7 +2597,7 @@
         </w:tc>
         <w:tc>
           <w:tcPr>
-            <w:tcW w:w="1531" w:type="dxa"/>
+            <w:tcW w:w="1532" w:type="dxa"/>
             <w:tcBorders>
               <w:top w:val="single" w:sz="4" w:space="0" w:color="000000"/>
               <w:left w:val="single" w:sz="4" w:space="0" w:color="000000"/>
@@ -2625,7 +2625,7 @@
         </w:tc>
         <w:tc>
           <w:tcPr>
-            <w:tcW w:w="2065" w:type="dxa"/>
+            <w:tcW w:w="2063" w:type="dxa"/>
             <w:tcBorders>
               <w:top w:val="single" w:sz="4" w:space="0" w:color="000000"/>
               <w:left w:val="single" w:sz="4" w:space="0" w:color="000000"/>
@@ -2811,7 +2811,7 @@
         </w:tc>
         <w:tc>
           <w:tcPr>
-            <w:tcW w:w="1263" w:type="dxa"/>
+            <w:tcW w:w="1264" w:type="dxa"/>
             <w:tcBorders>
               <w:top w:val="single" w:sz="4" w:space="0" w:color="000000"/>
               <w:left w:val="single" w:sz="4" w:space="0" w:color="000000"/>
@@ -2840,7 +2840,7 @@
         </w:tc>
         <w:tc>
           <w:tcPr>
-            <w:tcW w:w="1531" w:type="dxa"/>
+            <w:tcW w:w="1532" w:type="dxa"/>
             <w:tcBorders>
               <w:top w:val="single" w:sz="4" w:space="0" w:color="000000"/>
               <w:left w:val="single" w:sz="4" w:space="0" w:color="000000"/>
@@ -2865,7 +2865,7 @@
         </w:tc>
         <w:tc>
           <w:tcPr>
-            <w:tcW w:w="2065" w:type="dxa"/>
+            <w:tcW w:w="2063" w:type="dxa"/>
             <w:tcBorders>
               <w:top w:val="single" w:sz="4" w:space="0" w:color="000000"/>
               <w:left w:val="single" w:sz="4" w:space="0" w:color="000000"/>
@@ -3055,7 +3055,7 @@
         </w:tc>
         <w:tc>
           <w:tcPr>
-            <w:tcW w:w="1263" w:type="dxa"/>
+            <w:tcW w:w="1264" w:type="dxa"/>
             <w:tcBorders>
               <w:top w:val="single" w:sz="4" w:space="0" w:color="000000"/>
               <w:left w:val="single" w:sz="4" w:space="0" w:color="000000"/>
@@ -3084,7 +3084,7 @@
         </w:tc>
         <w:tc>
           <w:tcPr>
-            <w:tcW w:w="1531" w:type="dxa"/>
+            <w:tcW w:w="1532" w:type="dxa"/>
             <w:tcBorders>
               <w:top w:val="single" w:sz="4" w:space="0" w:color="000000"/>
               <w:left w:val="single" w:sz="4" w:space="0" w:color="000000"/>
@@ -3109,7 +3109,7 @@
         </w:tc>
         <w:tc>
           <w:tcPr>
-            <w:tcW w:w="2065" w:type="dxa"/>
+            <w:tcW w:w="2063" w:type="dxa"/>
             <w:tcBorders>
               <w:top w:val="single" w:sz="4" w:space="0" w:color="000000"/>
               <w:left w:val="single" w:sz="4" w:space="0" w:color="000000"/>
@@ -3297,7 +3297,7 @@
         </w:tc>
         <w:tc>
           <w:tcPr>
-            <w:tcW w:w="1263" w:type="dxa"/>
+            <w:tcW w:w="1264" w:type="dxa"/>
             <w:tcBorders>
               <w:top w:val="single" w:sz="4" w:space="0" w:color="000000"/>
               <w:left w:val="single" w:sz="4" w:space="0" w:color="000000"/>
@@ -3328,7 +3328,7 @@
         </w:tc>
         <w:tc>
           <w:tcPr>
-            <w:tcW w:w="1531" w:type="dxa"/>
+            <w:tcW w:w="1532" w:type="dxa"/>
             <w:tcBorders>
               <w:top w:val="single" w:sz="4" w:space="0" w:color="000000"/>
               <w:left w:val="single" w:sz="4" w:space="0" w:color="000000"/>
@@ -3359,7 +3359,7 @@
         </w:tc>
         <w:tc>
           <w:tcPr>
-            <w:tcW w:w="2065" w:type="dxa"/>
+            <w:tcW w:w="2063" w:type="dxa"/>
             <w:tcBorders>
               <w:top w:val="single" w:sz="4" w:space="0" w:color="000000"/>
               <w:left w:val="single" w:sz="4" w:space="0" w:color="000000"/>
@@ -3520,7 +3520,7 @@
         </w:tc>
         <w:tc>
           <w:tcPr>
-            <w:tcW w:w="1263" w:type="dxa"/>
+            <w:tcW w:w="1264" w:type="dxa"/>
             <w:tcBorders>
               <w:left w:val="single" w:sz="4" w:space="0" w:color="000000"/>
               <w:bottom w:val="single" w:sz="4" w:space="0" w:color="000000"/>
@@ -3546,7 +3546,7 @@
         </w:tc>
         <w:tc>
           <w:tcPr>
-            <w:tcW w:w="1531" w:type="dxa"/>
+            <w:tcW w:w="1532" w:type="dxa"/>
             <w:tcBorders>
               <w:left w:val="single" w:sz="4" w:space="0" w:color="000000"/>
               <w:bottom w:val="single" w:sz="4" w:space="0" w:color="000000"/>
@@ -3572,7 +3572,7 @@
         </w:tc>
         <w:tc>
           <w:tcPr>
-            <w:tcW w:w="2065" w:type="dxa"/>
+            <w:tcW w:w="2063" w:type="dxa"/>
             <w:tcBorders>
               <w:left w:val="single" w:sz="4" w:space="0" w:color="000000"/>
               <w:bottom w:val="single" w:sz="4" w:space="0" w:color="000000"/>
@@ -3732,7 +3732,7 @@
         </w:tc>
         <w:tc>
           <w:tcPr>
-            <w:tcW w:w="1263" w:type="dxa"/>
+            <w:tcW w:w="1264" w:type="dxa"/>
             <w:tcBorders>
               <w:left w:val="single" w:sz="4" w:space="0" w:color="000000"/>
               <w:bottom w:val="single" w:sz="4" w:space="0" w:color="000000"/>
@@ -3758,7 +3758,7 @@
         </w:tc>
         <w:tc>
           <w:tcPr>
-            <w:tcW w:w="1531" w:type="dxa"/>
+            <w:tcW w:w="1532" w:type="dxa"/>
             <w:tcBorders>
               <w:left w:val="single" w:sz="4" w:space="0" w:color="000000"/>
               <w:bottom w:val="single" w:sz="4" w:space="0" w:color="000000"/>
@@ -3784,7 +3784,7 @@
         </w:tc>
         <w:tc>
           <w:tcPr>
-            <w:tcW w:w="2065" w:type="dxa"/>
+            <w:tcW w:w="2063" w:type="dxa"/>
             <w:tcBorders>
               <w:left w:val="single" w:sz="4" w:space="0" w:color="000000"/>
               <w:bottom w:val="single" w:sz="4" w:space="0" w:color="000000"/>
@@ -3944,7 +3944,7 @@
         </w:tc>
         <w:tc>
           <w:tcPr>
-            <w:tcW w:w="1263" w:type="dxa"/>
+            <w:tcW w:w="1264" w:type="dxa"/>
             <w:tcBorders>
               <w:left w:val="single" w:sz="4" w:space="0" w:color="000000"/>
               <w:bottom w:val="single" w:sz="4" w:space="0" w:color="000000"/>
@@ -3970,7 +3970,7 @@
         </w:tc>
         <w:tc>
           <w:tcPr>
-            <w:tcW w:w="1531" w:type="dxa"/>
+            <w:tcW w:w="1532" w:type="dxa"/>
             <w:tcBorders>
               <w:left w:val="single" w:sz="4" w:space="0" w:color="000000"/>
               <w:bottom w:val="single" w:sz="4" w:space="0" w:color="000000"/>
@@ -3996,7 +3996,7 @@
         </w:tc>
         <w:tc>
           <w:tcPr>
-            <w:tcW w:w="2065" w:type="dxa"/>
+            <w:tcW w:w="2063" w:type="dxa"/>
             <w:tcBorders>
               <w:left w:val="single" w:sz="4" w:space="0" w:color="000000"/>
               <w:bottom w:val="single" w:sz="4" w:space="0" w:color="000000"/>
@@ -4156,7 +4156,7 @@
         </w:tc>
         <w:tc>
           <w:tcPr>
-            <w:tcW w:w="1263" w:type="dxa"/>
+            <w:tcW w:w="1264" w:type="dxa"/>
             <w:tcBorders>
               <w:left w:val="single" w:sz="4" w:space="0" w:color="000000"/>
               <w:bottom w:val="single" w:sz="4" w:space="0" w:color="000000"/>
@@ -4182,7 +4182,7 @@
         </w:tc>
         <w:tc>
           <w:tcPr>
-            <w:tcW w:w="1531" w:type="dxa"/>
+            <w:tcW w:w="1532" w:type="dxa"/>
             <w:tcBorders>
               <w:left w:val="single" w:sz="4" w:space="0" w:color="000000"/>
               <w:bottom w:val="single" w:sz="4" w:space="0" w:color="000000"/>
@@ -4208,7 +4208,7 @@
         </w:tc>
         <w:tc>
           <w:tcPr>
-            <w:tcW w:w="2065" w:type="dxa"/>
+            <w:tcW w:w="2063" w:type="dxa"/>
             <w:tcBorders>
               <w:left w:val="single" w:sz="4" w:space="0" w:color="000000"/>
               <w:bottom w:val="single" w:sz="4" w:space="0" w:color="000000"/>
@@ -4312,11 +4312,7 @@
             </w:pPr>
             <w:r>
               <w:rPr/>
-              <w:t xml:space="preserve">Se creó una vista para </w:t>
-            </w:r>
-            <w:r>
-              <w:rPr/>
-              <w:t>mostrar solo los registros que aún estén vigentes</w:t>
+              <w:t>Se creó una vista para mostrar solo los registros que aún estén vigentes</w:t>
             </w:r>
           </w:p>
         </w:tc>
@@ -4372,7 +4368,7 @@
         </w:tc>
         <w:tc>
           <w:tcPr>
-            <w:tcW w:w="1263" w:type="dxa"/>
+            <w:tcW w:w="1264" w:type="dxa"/>
             <w:tcBorders>
               <w:left w:val="single" w:sz="4" w:space="0" w:color="000000"/>
               <w:bottom w:val="single" w:sz="4" w:space="0" w:color="000000"/>
@@ -4398,7 +4394,7 @@
         </w:tc>
         <w:tc>
           <w:tcPr>
-            <w:tcW w:w="1531" w:type="dxa"/>
+            <w:tcW w:w="1532" w:type="dxa"/>
             <w:tcBorders>
               <w:left w:val="single" w:sz="4" w:space="0" w:color="000000"/>
               <w:bottom w:val="single" w:sz="4" w:space="0" w:color="000000"/>
@@ -4424,7 +4420,7 @@
         </w:tc>
         <w:tc>
           <w:tcPr>
-            <w:tcW w:w="2065" w:type="dxa"/>
+            <w:tcW w:w="2063" w:type="dxa"/>
             <w:tcBorders>
               <w:left w:val="single" w:sz="4" w:space="0" w:color="000000"/>
               <w:bottom w:val="single" w:sz="4" w:space="0" w:color="000000"/>
@@ -4529,11 +4525,7 @@
             </w:pPr>
             <w:r>
               <w:rPr/>
-              <w:t xml:space="preserve">Se creó una vista para </w:t>
-            </w:r>
-            <w:r>
-              <w:rPr/>
-              <w:t xml:space="preserve">mostrar solo los </w:t>
+              <w:t xml:space="preserve">Se creó una vista para mostrar solo los </w:t>
             </w:r>
             <w:r>
               <w:rPr>
@@ -4604,7 +4596,7 @@
         </w:tc>
         <w:tc>
           <w:tcPr>
-            <w:tcW w:w="1263" w:type="dxa"/>
+            <w:tcW w:w="1264" w:type="dxa"/>
             <w:tcBorders>
               <w:left w:val="single" w:sz="4" w:space="0" w:color="000000"/>
               <w:bottom w:val="single" w:sz="4" w:space="0" w:color="000000"/>
@@ -4630,7 +4622,7 @@
         </w:tc>
         <w:tc>
           <w:tcPr>
-            <w:tcW w:w="1531" w:type="dxa"/>
+            <w:tcW w:w="1532" w:type="dxa"/>
             <w:tcBorders>
               <w:left w:val="single" w:sz="4" w:space="0" w:color="000000"/>
               <w:bottom w:val="single" w:sz="4" w:space="0" w:color="000000"/>
@@ -4656,7 +4648,7 @@
         </w:tc>
         <w:tc>
           <w:tcPr>
-            <w:tcW w:w="2065" w:type="dxa"/>
+            <w:tcW w:w="2063" w:type="dxa"/>
             <w:tcBorders>
               <w:left w:val="single" w:sz="4" w:space="0" w:color="000000"/>
               <w:bottom w:val="single" w:sz="4" w:space="0" w:color="000000"/>
@@ -4816,7 +4808,7 @@
         </w:tc>
         <w:tc>
           <w:tcPr>
-            <w:tcW w:w="1263" w:type="dxa"/>
+            <w:tcW w:w="1264" w:type="dxa"/>
             <w:tcBorders>
               <w:left w:val="single" w:sz="4" w:space="0" w:color="000000"/>
               <w:bottom w:val="single" w:sz="4" w:space="0" w:color="000000"/>
@@ -4842,7 +4834,7 @@
         </w:tc>
         <w:tc>
           <w:tcPr>
-            <w:tcW w:w="1531" w:type="dxa"/>
+            <w:tcW w:w="1532" w:type="dxa"/>
             <w:tcBorders>
               <w:left w:val="single" w:sz="4" w:space="0" w:color="000000"/>
               <w:bottom w:val="single" w:sz="4" w:space="0" w:color="000000"/>
@@ -4868,7 +4860,7 @@
         </w:tc>
         <w:tc>
           <w:tcPr>
-            <w:tcW w:w="2065" w:type="dxa"/>
+            <w:tcW w:w="2063" w:type="dxa"/>
             <w:tcBorders>
               <w:left w:val="single" w:sz="4" w:space="0" w:color="000000"/>
               <w:bottom w:val="single" w:sz="4" w:space="0" w:color="000000"/>
@@ -5028,7 +5020,7 @@
         </w:tc>
         <w:tc>
           <w:tcPr>
-            <w:tcW w:w="1263" w:type="dxa"/>
+            <w:tcW w:w="1264" w:type="dxa"/>
             <w:tcBorders>
               <w:left w:val="single" w:sz="4" w:space="0" w:color="000000"/>
               <w:bottom w:val="single" w:sz="4" w:space="0" w:color="000000"/>
@@ -5054,6 +5046,92 @@
         </w:tc>
         <w:tc>
           <w:tcPr>
+            <w:tcW w:w="1532" w:type="dxa"/>
+            <w:tcBorders>
+              <w:left w:val="single" w:sz="4" w:space="0" w:color="000000"/>
+              <w:bottom w:val="single" w:sz="4" w:space="0" w:color="000000"/>
+              <w:right w:val="single" w:sz="4" w:space="0" w:color="000000"/>
+            </w:tcBorders>
+          </w:tcPr>
+          <w:p>
+            <w:pPr>
+              <w:pStyle w:val="Normal"/>
+              <w:spacing w:lineRule="auto" w:line="259"/>
+              <w:jc w:val="left"/>
+              <w:rPr>
+                <w:color w:val="auto"/>
+                <w:sz w:val="22"/>
+                <w:szCs w:val="22"/>
+              </w:rPr>
+            </w:pPr>
+            <w:r>
+              <w:rPr/>
+              <w:t>Approved</w:t>
+            </w:r>
+          </w:p>
+        </w:tc>
+        <w:tc>
+          <w:tcPr>
+            <w:tcW w:w="2063" w:type="dxa"/>
+            <w:tcBorders>
+              <w:left w:val="single" w:sz="4" w:space="0" w:color="000000"/>
+              <w:bottom w:val="single" w:sz="4" w:space="0" w:color="000000"/>
+              <w:right w:val="single" w:sz="4" w:space="0" w:color="000000"/>
+            </w:tcBorders>
+          </w:tcPr>
+          <w:p>
+            <w:pPr>
+              <w:pStyle w:val="Normal"/>
+              <w:spacing w:lineRule="auto" w:line="259"/>
+              <w:jc w:val="left"/>
+              <w:rPr>
+                <w:color w:val="auto"/>
+                <w:sz w:val="22"/>
+                <w:szCs w:val="22"/>
+              </w:rPr>
+            </w:pPr>
+            <w:r>
+              <w:rPr>
+                <w:color w:val="auto"/>
+                <w:sz w:val="22"/>
+                <w:szCs w:val="22"/>
+              </w:rPr>
+            </w:r>
+          </w:p>
+        </w:tc>
+      </w:tr>
+      <w:tr>
+        <w:trPr>
+          <w:trHeight w:val="1583" w:hRule="atLeast"/>
+        </w:trPr>
+        <w:tc>
+          <w:tcPr>
+            <w:tcW w:w="1169" w:type="dxa"/>
+            <w:tcBorders>
+              <w:left w:val="single" w:sz="4" w:space="0" w:color="000000"/>
+              <w:bottom w:val="single" w:sz="4" w:space="0" w:color="000000"/>
+              <w:right w:val="single" w:sz="4" w:space="0" w:color="000000"/>
+            </w:tcBorders>
+          </w:tcPr>
+          <w:p>
+            <w:pPr>
+              <w:pStyle w:val="Normal"/>
+              <w:spacing w:lineRule="auto" w:line="259"/>
+              <w:jc w:val="left"/>
+              <w:rPr>
+                <w:color w:val="auto"/>
+                <w:sz w:val="22"/>
+                <w:szCs w:val="22"/>
+              </w:rPr>
+            </w:pPr>
+            <w:r>
+              <w:rPr/>
+              <w:t>C012</w:t>
+            </w:r>
+          </w:p>
+        </w:tc>
+        <w:tc>
+          <w:tcPr>
             <w:tcW w:w="1531" w:type="dxa"/>
             <w:tcBorders>
               <w:left w:val="single" w:sz="4" w:space="0" w:color="000000"/>
@@ -5064,6 +5142,30 @@
           <w:p>
             <w:pPr>
               <w:pStyle w:val="Normal"/>
+              <w:rPr>
+                <w:color w:val="auto"/>
+                <w:sz w:val="22"/>
+                <w:szCs w:val="22"/>
+              </w:rPr>
+            </w:pPr>
+            <w:r>
+              <w:rPr/>
+              <w:t>Creación de tablas de administración de nómina</w:t>
+            </w:r>
+          </w:p>
+        </w:tc>
+        <w:tc>
+          <w:tcPr>
+            <w:tcW w:w="1709" w:type="dxa"/>
+            <w:tcBorders>
+              <w:left w:val="single" w:sz="4" w:space="0" w:color="000000"/>
+              <w:bottom w:val="single" w:sz="4" w:space="0" w:color="000000"/>
+              <w:right w:val="single" w:sz="4" w:space="0" w:color="000000"/>
+            </w:tcBorders>
+          </w:tcPr>
+          <w:p>
+            <w:pPr>
+              <w:pStyle w:val="Normal"/>
               <w:spacing w:lineRule="auto" w:line="259"/>
               <w:jc w:val="left"/>
               <w:rPr>
@@ -5074,13 +5176,342 @@
             </w:pPr>
             <w:r>
               <w:rPr/>
+              <w:t xml:space="preserve">Se </w:t>
+            </w:r>
+            <w:r>
+              <w:rPr>
+                <w:rFonts w:eastAsia="Calibri" w:cs="" w:cstheme="minorBidi" w:eastAsiaTheme="minorHAnsi"/>
+                <w:color w:val="auto"/>
+                <w:kern w:val="0"/>
+                <w:sz w:val="24"/>
+                <w:szCs w:val="24"/>
+                <w:lang w:val="en-US" w:eastAsia="en-US" w:bidi="ar-SA"/>
+              </w:rPr>
+              <w:t>crearon</w:t>
+            </w:r>
+            <w:r>
+              <w:rPr/>
+              <w:t xml:space="preserve"> las tablas de nóminas</w:t>
+            </w:r>
+          </w:p>
+        </w:tc>
+        <w:tc>
+          <w:tcPr>
+            <w:tcW w:w="1261" w:type="dxa"/>
+            <w:tcBorders>
+              <w:left w:val="single" w:sz="4" w:space="0" w:color="000000"/>
+              <w:bottom w:val="single" w:sz="4" w:space="0" w:color="000000"/>
+              <w:right w:val="single" w:sz="4" w:space="0" w:color="000000"/>
+            </w:tcBorders>
+          </w:tcPr>
+          <w:p>
+            <w:pPr>
+              <w:pStyle w:val="Normal"/>
+              <w:spacing w:lineRule="auto" w:line="259"/>
+              <w:jc w:val="left"/>
+              <w:rPr>
+                <w:color w:val="auto"/>
+                <w:sz w:val="22"/>
+                <w:szCs w:val="22"/>
+              </w:rPr>
+            </w:pPr>
+            <w:r>
+              <w:rPr/>
+              <w:t>D. Alfaro</w:t>
+            </w:r>
+          </w:p>
+        </w:tc>
+        <w:tc>
+          <w:tcPr>
+            <w:tcW w:w="1260" w:type="dxa"/>
+            <w:tcBorders>
+              <w:left w:val="single" w:sz="4" w:space="0" w:color="000000"/>
+              <w:bottom w:val="single" w:sz="4" w:space="0" w:color="000000"/>
+              <w:right w:val="single" w:sz="4" w:space="0" w:color="000000"/>
+            </w:tcBorders>
+          </w:tcPr>
+          <w:p>
+            <w:pPr>
+              <w:pStyle w:val="Normal"/>
+              <w:rPr>
+                <w:color w:val="auto"/>
+                <w:sz w:val="22"/>
+                <w:szCs w:val="22"/>
+              </w:rPr>
+            </w:pPr>
+            <w:r>
+              <w:rPr/>
+              <w:t>07/05/20</w:t>
+            </w:r>
+          </w:p>
+        </w:tc>
+        <w:tc>
+          <w:tcPr>
+            <w:tcW w:w="1264" w:type="dxa"/>
+            <w:tcBorders>
+              <w:left w:val="single" w:sz="4" w:space="0" w:color="000000"/>
+              <w:bottom w:val="single" w:sz="4" w:space="0" w:color="000000"/>
+              <w:right w:val="single" w:sz="4" w:space="0" w:color="000000"/>
+            </w:tcBorders>
+          </w:tcPr>
+          <w:p>
+            <w:pPr>
+              <w:pStyle w:val="Normal"/>
+              <w:spacing w:lineRule="auto" w:line="259"/>
+              <w:jc w:val="left"/>
+              <w:rPr>
+                <w:color w:val="auto"/>
+                <w:sz w:val="22"/>
+                <w:szCs w:val="22"/>
+              </w:rPr>
+            </w:pPr>
+            <w:r>
+              <w:rPr/>
+              <w:t>07/05/20</w:t>
+            </w:r>
+          </w:p>
+        </w:tc>
+        <w:tc>
+          <w:tcPr>
+            <w:tcW w:w="1532" w:type="dxa"/>
+            <w:tcBorders>
+              <w:left w:val="single" w:sz="4" w:space="0" w:color="000000"/>
+              <w:bottom w:val="single" w:sz="4" w:space="0" w:color="000000"/>
+              <w:right w:val="single" w:sz="4" w:space="0" w:color="000000"/>
+            </w:tcBorders>
+          </w:tcPr>
+          <w:p>
+            <w:pPr>
+              <w:pStyle w:val="Normal"/>
+              <w:spacing w:lineRule="auto" w:line="259"/>
+              <w:jc w:val="left"/>
+              <w:rPr>
+                <w:color w:val="auto"/>
+                <w:sz w:val="22"/>
+                <w:szCs w:val="22"/>
+              </w:rPr>
+            </w:pPr>
+            <w:r>
+              <w:rPr/>
               <w:t>Approved</w:t>
             </w:r>
           </w:p>
         </w:tc>
         <w:tc>
           <w:tcPr>
-            <w:tcW w:w="2065" w:type="dxa"/>
+            <w:tcW w:w="2063" w:type="dxa"/>
+            <w:tcBorders>
+              <w:left w:val="single" w:sz="4" w:space="0" w:color="000000"/>
+              <w:bottom w:val="single" w:sz="4" w:space="0" w:color="000000"/>
+              <w:right w:val="single" w:sz="4" w:space="0" w:color="000000"/>
+            </w:tcBorders>
+          </w:tcPr>
+          <w:p>
+            <w:pPr>
+              <w:pStyle w:val="Normal"/>
+              <w:spacing w:lineRule="auto" w:line="259"/>
+              <w:jc w:val="left"/>
+              <w:rPr>
+                <w:color w:val="auto"/>
+                <w:sz w:val="22"/>
+                <w:szCs w:val="22"/>
+              </w:rPr>
+            </w:pPr>
+            <w:r>
+              <w:rPr>
+                <w:color w:val="auto"/>
+                <w:sz w:val="22"/>
+                <w:szCs w:val="22"/>
+              </w:rPr>
+            </w:r>
+          </w:p>
+        </w:tc>
+      </w:tr>
+      <w:tr>
+        <w:trPr>
+          <w:trHeight w:val="1583" w:hRule="atLeast"/>
+        </w:trPr>
+        <w:tc>
+          <w:tcPr>
+            <w:tcW w:w="1169" w:type="dxa"/>
+            <w:tcBorders>
+              <w:left w:val="single" w:sz="4" w:space="0" w:color="000000"/>
+              <w:bottom w:val="single" w:sz="4" w:space="0" w:color="000000"/>
+              <w:right w:val="single" w:sz="4" w:space="0" w:color="000000"/>
+            </w:tcBorders>
+          </w:tcPr>
+          <w:p>
+            <w:pPr>
+              <w:pStyle w:val="Normal"/>
+              <w:spacing w:lineRule="auto" w:line="259"/>
+              <w:jc w:val="left"/>
+              <w:rPr>
+                <w:color w:val="auto"/>
+                <w:sz w:val="22"/>
+                <w:szCs w:val="22"/>
+              </w:rPr>
+            </w:pPr>
+            <w:r>
+              <w:rPr/>
+              <w:t>C013</w:t>
+            </w:r>
+          </w:p>
+        </w:tc>
+        <w:tc>
+          <w:tcPr>
+            <w:tcW w:w="1531" w:type="dxa"/>
+            <w:tcBorders>
+              <w:left w:val="single" w:sz="4" w:space="0" w:color="000000"/>
+              <w:bottom w:val="single" w:sz="4" w:space="0" w:color="000000"/>
+              <w:right w:val="single" w:sz="4" w:space="0" w:color="000000"/>
+            </w:tcBorders>
+          </w:tcPr>
+          <w:p>
+            <w:pPr>
+              <w:pStyle w:val="Normal"/>
+              <w:rPr>
+                <w:color w:val="auto"/>
+                <w:sz w:val="22"/>
+                <w:szCs w:val="22"/>
+              </w:rPr>
+            </w:pPr>
+            <w:r>
+              <w:rPr/>
+              <w:t>Insertado de datos en las tablas “type”</w:t>
+            </w:r>
+          </w:p>
+        </w:tc>
+        <w:tc>
+          <w:tcPr>
+            <w:tcW w:w="1709" w:type="dxa"/>
+            <w:tcBorders>
+              <w:left w:val="single" w:sz="4" w:space="0" w:color="000000"/>
+              <w:bottom w:val="single" w:sz="4" w:space="0" w:color="000000"/>
+              <w:right w:val="single" w:sz="4" w:space="0" w:color="000000"/>
+            </w:tcBorders>
+          </w:tcPr>
+          <w:p>
+            <w:pPr>
+              <w:pStyle w:val="Normal"/>
+              <w:spacing w:lineRule="auto" w:line="259"/>
+              <w:jc w:val="left"/>
+              <w:rPr>
+                <w:color w:val="auto"/>
+                <w:sz w:val="22"/>
+                <w:szCs w:val="22"/>
+              </w:rPr>
+            </w:pPr>
+            <w:r>
+              <w:rPr/>
+              <w:t>Se insertaron datos para las tablas “bonus_type”, “deducttype” y “pay_type”</w:t>
+            </w:r>
+          </w:p>
+        </w:tc>
+        <w:tc>
+          <w:tcPr>
+            <w:tcW w:w="1261" w:type="dxa"/>
+            <w:tcBorders>
+              <w:left w:val="single" w:sz="4" w:space="0" w:color="000000"/>
+              <w:bottom w:val="single" w:sz="4" w:space="0" w:color="000000"/>
+              <w:right w:val="single" w:sz="4" w:space="0" w:color="000000"/>
+            </w:tcBorders>
+          </w:tcPr>
+          <w:p>
+            <w:pPr>
+              <w:pStyle w:val="Normal"/>
+              <w:spacing w:lineRule="auto" w:line="259"/>
+              <w:jc w:val="left"/>
+              <w:rPr>
+                <w:color w:val="auto"/>
+                <w:sz w:val="22"/>
+                <w:szCs w:val="22"/>
+              </w:rPr>
+            </w:pPr>
+            <w:r>
+              <w:rPr/>
+              <w:t>D. Alfaro</w:t>
+            </w:r>
+          </w:p>
+        </w:tc>
+        <w:tc>
+          <w:tcPr>
+            <w:tcW w:w="1260" w:type="dxa"/>
+            <w:tcBorders>
+              <w:left w:val="single" w:sz="4" w:space="0" w:color="000000"/>
+              <w:bottom w:val="single" w:sz="4" w:space="0" w:color="000000"/>
+              <w:right w:val="single" w:sz="4" w:space="0" w:color="000000"/>
+            </w:tcBorders>
+          </w:tcPr>
+          <w:p>
+            <w:pPr>
+              <w:pStyle w:val="Normal"/>
+              <w:rPr>
+                <w:color w:val="auto"/>
+                <w:sz w:val="22"/>
+                <w:szCs w:val="22"/>
+              </w:rPr>
+            </w:pPr>
+            <w:r>
+              <w:rPr/>
+              <w:t>08/05/20</w:t>
+            </w:r>
+          </w:p>
+        </w:tc>
+        <w:tc>
+          <w:tcPr>
+            <w:tcW w:w="1264" w:type="dxa"/>
+            <w:tcBorders>
+              <w:left w:val="single" w:sz="4" w:space="0" w:color="000000"/>
+              <w:bottom w:val="single" w:sz="4" w:space="0" w:color="000000"/>
+              <w:right w:val="single" w:sz="4" w:space="0" w:color="000000"/>
+            </w:tcBorders>
+          </w:tcPr>
+          <w:p>
+            <w:pPr>
+              <w:pStyle w:val="Normal"/>
+              <w:spacing w:lineRule="auto" w:line="259"/>
+              <w:jc w:val="left"/>
+              <w:rPr>
+                <w:color w:val="auto"/>
+                <w:sz w:val="22"/>
+                <w:szCs w:val="22"/>
+              </w:rPr>
+            </w:pPr>
+            <w:r>
+              <w:rPr/>
+              <w:t>08/05/20</w:t>
+            </w:r>
+          </w:p>
+        </w:tc>
+        <w:tc>
+          <w:tcPr>
+            <w:tcW w:w="1532" w:type="dxa"/>
+            <w:tcBorders>
+              <w:left w:val="single" w:sz="4" w:space="0" w:color="000000"/>
+              <w:bottom w:val="single" w:sz="4" w:space="0" w:color="000000"/>
+              <w:right w:val="single" w:sz="4" w:space="0" w:color="000000"/>
+            </w:tcBorders>
+          </w:tcPr>
+          <w:p>
+            <w:pPr>
+              <w:pStyle w:val="Normal"/>
+              <w:spacing w:lineRule="auto" w:line="259"/>
+              <w:jc w:val="left"/>
+              <w:rPr>
+                <w:color w:val="auto"/>
+                <w:sz w:val="22"/>
+                <w:szCs w:val="22"/>
+              </w:rPr>
+            </w:pPr>
+            <w:r>
+              <w:rPr/>
+              <w:t>Approved</w:t>
+            </w:r>
+          </w:p>
+        </w:tc>
+        <w:tc>
+          <w:tcPr>
+            <w:tcW w:w="2063" w:type="dxa"/>
             <w:tcBorders>
               <w:left w:val="single" w:sz="4" w:space="0" w:color="000000"/>
               <w:bottom w:val="single" w:sz="4" w:space="0" w:color="000000"/>
@@ -5145,7 +5576,7 @@
         <w:docPartGallery w:val="Page Numbers (Bottom of Page)"/>
         <w:docPartUnique w:val="true"/>
       </w:docPartObj>
-      <w:id w:val="345590496"/>
+      <w:id w:val="1126759190"/>
     </w:sdtPr>
     <w:sdtContent>
       <w:p>
@@ -5167,7 +5598,7 @@
         </w:r>
         <w:r>
           <w:rPr/>
-          <w:t>4</w:t>
+          <w:t>6</w:t>
         </w:r>
         <w:r>
           <w:rPr/>

</xml_diff>

<commit_message>
Kinda getting started with this
</commit_message>
<xml_diff>
--- a/Change-Log.docx
+++ b/Change-Log.docx
@@ -5777,6 +5777,7 @@
             </w:pPr>
             <w:r>
               <w:rPr/>
+              <w:t>C015</w:t>
             </w:r>
           </w:p>
         </w:tc>
@@ -5800,6 +5801,22 @@
             </w:pPr>
             <w:r>
               <w:rPr/>
+              <w:t>Creación de procedimiento get_current_</w:t>
+            </w:r>
+            <w:r>
+              <w:rPr>
+                <w:rFonts w:eastAsia="Calibri" w:cs="" w:cstheme="minorBidi" w:eastAsiaTheme="minorHAnsi"/>
+                <w:color w:val="auto"/>
+                <w:kern w:val="0"/>
+                <w:sz w:val="24"/>
+                <w:szCs w:val="24"/>
+                <w:lang w:val="en-US" w:eastAsia="en-US" w:bidi="ar-SA"/>
+              </w:rPr>
+              <w:t>deducts</w:t>
+            </w:r>
+            <w:r>
+              <w:rPr/>
+              <w:t>()</w:t>
             </w:r>
           </w:p>
         </w:tc>
@@ -5825,6 +5842,7 @@
             </w:pPr>
             <w:r>
               <w:rPr/>
+              <w:t>Se creó un procedimiento para obtener las deducciones asignadas al trabajador en el mes que se está pagando</w:t>
             </w:r>
           </w:p>
         </w:tc>
@@ -5850,6 +5868,7 @@
             </w:pPr>
             <w:r>
               <w:rPr/>
+              <w:t>P. Millanes</w:t>
             </w:r>
           </w:p>
         </w:tc>
@@ -5873,6 +5892,7 @@
             </w:pPr>
             <w:r>
               <w:rPr/>
+              <w:t>10/05/20</w:t>
             </w:r>
           </w:p>
         </w:tc>
@@ -5898,6 +5918,7 @@
             </w:pPr>
             <w:r>
               <w:rPr/>
+              <w:t>10/05/20</w:t>
             </w:r>
           </w:p>
         </w:tc>
@@ -5923,6 +5944,7 @@
             </w:pPr>
             <w:r>
               <w:rPr/>
+              <w:t>Approved</w:t>
             </w:r>
           </w:p>
         </w:tc>
@@ -5982,6 +6004,7 @@
             </w:pPr>
             <w:r>
               <w:rPr/>
+              <w:t>C016</w:t>
             </w:r>
           </w:p>
         </w:tc>
@@ -6005,6 +6028,7 @@
             </w:pPr>
             <w:r>
               <w:rPr/>
+              <w:t>Creación de vista current_paydetails</w:t>
             </w:r>
           </w:p>
         </w:tc>
@@ -6030,6 +6054,18 @@
             </w:pPr>
             <w:r>
               <w:rPr/>
+              <w:t xml:space="preserve">Se creó una vista para mostrar </w:t>
+            </w:r>
+            <w:r>
+              <w:rPr>
+                <w:rFonts w:eastAsia="Calibri" w:cs="" w:cstheme="minorBidi" w:eastAsiaTheme="minorHAnsi"/>
+                <w:color w:val="auto"/>
+                <w:kern w:val="0"/>
+                <w:sz w:val="24"/>
+                <w:szCs w:val="24"/>
+                <w:lang w:val="en-US" w:eastAsia="en-US" w:bidi="ar-SA"/>
+              </w:rPr>
+              <w:t>los detalles de pago que se registraron la última vez</w:t>
             </w:r>
           </w:p>
         </w:tc>
@@ -6055,6 +6091,7 @@
             </w:pPr>
             <w:r>
               <w:rPr/>
+              <w:t>P. Millanes</w:t>
             </w:r>
           </w:p>
         </w:tc>
@@ -6078,6 +6115,7 @@
             </w:pPr>
             <w:r>
               <w:rPr/>
+              <w:t>10/05/20</w:t>
             </w:r>
           </w:p>
         </w:tc>
@@ -6103,6 +6141,7 @@
             </w:pPr>
             <w:r>
               <w:rPr/>
+              <w:t>10/05/20</w:t>
             </w:r>
           </w:p>
         </w:tc>
@@ -6128,6 +6167,7 @@
             </w:pPr>
             <w:r>
               <w:rPr/>
+              <w:t>Approved</w:t>
             </w:r>
           </w:p>
         </w:tc>
@@ -6403,7 +6443,7 @@
         <w:docPartGallery w:val="Page Numbers (Bottom of Page)"/>
         <w:docPartUnique w:val="true"/>
       </w:docPartObj>
-      <w:id w:val="322755405"/>
+      <w:id w:val="1835788930"/>
     </w:sdtPr>
     <w:sdtContent>
       <w:p>
@@ -6425,7 +6465,7 @@
         </w:r>
         <w:r>
           <w:rPr/>
-          <w:t>7</w:t>
+          <w:t>5</w:t>
         </w:r>
         <w:r>
           <w:rPr/>

</xml_diff>